<commit_message>
Wrote a lab report
</commit_message>
<xml_diff>
--- a/Звіт.docx
+++ b/Звіт.docx
@@ -466,8 +466,6 @@
         </w:rPr>
         <w:t>.</w:t>
       </w:r>
-      <w:bookmarkStart w:id="0" w:name="_GoBack"/>
-      <w:bookmarkEnd w:id="0"/>
     </w:p>
     <w:p>
       <w:pPr>
@@ -545,18 +543,8 @@
           <w:sz w:val="28"/>
           <w:szCs w:val="28"/>
         </w:rPr>
-        <w:t xml:space="preserve"> використано </w:t>
-      </w:r>
-      <w:proofErr w:type="spellStart"/>
-      <w:r>
-        <w:rPr>
-          <w:rFonts w:ascii="Times New Roman" w:hAnsi="Times New Roman" w:cs="Times New Roman"/>
-          <w:sz w:val="28"/>
-          <w:szCs w:val="28"/>
-        </w:rPr>
-        <w:t>датасет</w:t>
-      </w:r>
-      <w:proofErr w:type="spellEnd"/>
+        <w:t xml:space="preserve"> використано</w:t>
+      </w:r>
       <w:r>
         <w:rPr>
           <w:rFonts w:ascii="Times New Roman" w:hAnsi="Times New Roman" w:cs="Times New Roman"/>
@@ -570,6 +558,22 @@
           <w:rFonts w:ascii="Times New Roman" w:hAnsi="Times New Roman" w:cs="Times New Roman"/>
           <w:sz w:val="28"/>
           <w:szCs w:val="28"/>
+        </w:rPr>
+        <w:t>набір даних із файлу</w:t>
+      </w:r>
+      <w:r>
+        <w:rPr>
+          <w:rFonts w:ascii="Times New Roman" w:hAnsi="Times New Roman" w:cs="Times New Roman"/>
+          <w:sz w:val="28"/>
+          <w:szCs w:val="28"/>
+        </w:rPr>
+        <w:t xml:space="preserve"> </w:t>
+      </w:r>
+      <w:r>
+        <w:rPr>
+          <w:rFonts w:ascii="Times New Roman" w:hAnsi="Times New Roman" w:cs="Times New Roman"/>
+          <w:sz w:val="28"/>
+          <w:szCs w:val="28"/>
           <w:lang w:val="en-US"/>
         </w:rPr>
         <w:t>weather</w:t>
@@ -605,7 +609,249 @@
           <w:sz w:val="28"/>
           <w:szCs w:val="28"/>
         </w:rPr>
-        <w:t>що містить такі змінні: …</w:t>
+        <w:t xml:space="preserve">що містить такі змінні: </w:t>
+      </w:r>
+      <w:r>
+        <w:rPr>
+          <w:rFonts w:ascii="Times New Roman" w:hAnsi="Times New Roman" w:cs="Times New Roman"/>
+          <w:sz w:val="28"/>
+          <w:szCs w:val="28"/>
+        </w:rPr>
+        <w:t>'</w:t>
+      </w:r>
+      <w:proofErr w:type="spellStart"/>
+      <w:r>
+        <w:rPr>
+          <w:rFonts w:ascii="Times New Roman" w:hAnsi="Times New Roman" w:cs="Times New Roman"/>
+          <w:sz w:val="28"/>
+          <w:szCs w:val="28"/>
+        </w:rPr>
+        <w:t>MinTemp</w:t>
+      </w:r>
+      <w:proofErr w:type="spellEnd"/>
+      <w:r>
+        <w:rPr>
+          <w:rFonts w:ascii="Times New Roman" w:hAnsi="Times New Roman" w:cs="Times New Roman"/>
+          <w:sz w:val="28"/>
+          <w:szCs w:val="28"/>
+        </w:rPr>
+        <w:t>', '</w:t>
+      </w:r>
+      <w:proofErr w:type="spellStart"/>
+      <w:r>
+        <w:rPr>
+          <w:rFonts w:ascii="Times New Roman" w:hAnsi="Times New Roman" w:cs="Times New Roman"/>
+          <w:sz w:val="28"/>
+          <w:szCs w:val="28"/>
+        </w:rPr>
+        <w:t>MaxTemp</w:t>
+      </w:r>
+      <w:proofErr w:type="spellEnd"/>
+      <w:r>
+        <w:rPr>
+          <w:rFonts w:ascii="Times New Roman" w:hAnsi="Times New Roman" w:cs="Times New Roman"/>
+          <w:sz w:val="28"/>
+          <w:szCs w:val="28"/>
+        </w:rPr>
+        <w:t>', '</w:t>
+      </w:r>
+      <w:proofErr w:type="spellStart"/>
+      <w:r>
+        <w:rPr>
+          <w:rFonts w:ascii="Times New Roman" w:hAnsi="Times New Roman" w:cs="Times New Roman"/>
+          <w:sz w:val="28"/>
+          <w:szCs w:val="28"/>
+        </w:rPr>
+        <w:t>Rainfall</w:t>
+      </w:r>
+      <w:proofErr w:type="spellEnd"/>
+      <w:r>
+        <w:rPr>
+          <w:rFonts w:ascii="Times New Roman" w:hAnsi="Times New Roman" w:cs="Times New Roman"/>
+          <w:sz w:val="28"/>
+          <w:szCs w:val="28"/>
+        </w:rPr>
+        <w:t>', '</w:t>
+      </w:r>
+      <w:proofErr w:type="spellStart"/>
+      <w:r>
+        <w:rPr>
+          <w:rFonts w:ascii="Times New Roman" w:hAnsi="Times New Roman" w:cs="Times New Roman"/>
+          <w:sz w:val="28"/>
+          <w:szCs w:val="28"/>
+        </w:rPr>
+        <w:t>Evaporation</w:t>
+      </w:r>
+      <w:proofErr w:type="spellEnd"/>
+      <w:r>
+        <w:rPr>
+          <w:rFonts w:ascii="Times New Roman" w:hAnsi="Times New Roman" w:cs="Times New Roman"/>
+          <w:sz w:val="28"/>
+          <w:szCs w:val="28"/>
+        </w:rPr>
+        <w:t>', '</w:t>
+      </w:r>
+      <w:proofErr w:type="spellStart"/>
+      <w:r>
+        <w:rPr>
+          <w:rFonts w:ascii="Times New Roman" w:hAnsi="Times New Roman" w:cs="Times New Roman"/>
+          <w:sz w:val="28"/>
+          <w:szCs w:val="28"/>
+        </w:rPr>
+        <w:t>Sunshine</w:t>
+      </w:r>
+      <w:proofErr w:type="spellEnd"/>
+      <w:r>
+        <w:rPr>
+          <w:rFonts w:ascii="Times New Roman" w:hAnsi="Times New Roman" w:cs="Times New Roman"/>
+          <w:sz w:val="28"/>
+          <w:szCs w:val="28"/>
+        </w:rPr>
+        <w:t>',</w:t>
+      </w:r>
+      <w:r>
+        <w:rPr>
+          <w:rFonts w:ascii="Times New Roman" w:hAnsi="Times New Roman" w:cs="Times New Roman"/>
+          <w:sz w:val="28"/>
+          <w:szCs w:val="28"/>
+        </w:rPr>
+        <w:t xml:space="preserve"> </w:t>
+      </w:r>
+      <w:r>
+        <w:rPr>
+          <w:rFonts w:ascii="Times New Roman" w:hAnsi="Times New Roman" w:cs="Times New Roman"/>
+          <w:sz w:val="28"/>
+          <w:szCs w:val="28"/>
+        </w:rPr>
+        <w:t>'</w:t>
+      </w:r>
+      <w:proofErr w:type="spellStart"/>
+      <w:r>
+        <w:rPr>
+          <w:rFonts w:ascii="Times New Roman" w:hAnsi="Times New Roman" w:cs="Times New Roman"/>
+          <w:sz w:val="28"/>
+          <w:szCs w:val="28"/>
+        </w:rPr>
+        <w:t>WindGustDir</w:t>
+      </w:r>
+      <w:proofErr w:type="spellEnd"/>
+      <w:r>
+        <w:rPr>
+          <w:rFonts w:ascii="Times New Roman" w:hAnsi="Times New Roman" w:cs="Times New Roman"/>
+          <w:sz w:val="28"/>
+          <w:szCs w:val="28"/>
+        </w:rPr>
+        <w:t>', '</w:t>
+      </w:r>
+      <w:proofErr w:type="spellStart"/>
+      <w:r>
+        <w:rPr>
+          <w:rFonts w:ascii="Times New Roman" w:hAnsi="Times New Roman" w:cs="Times New Roman"/>
+          <w:sz w:val="28"/>
+          <w:szCs w:val="28"/>
+        </w:rPr>
+        <w:t>WindGustSpeed</w:t>
+      </w:r>
+      <w:proofErr w:type="spellEnd"/>
+      <w:r>
+        <w:rPr>
+          <w:rFonts w:ascii="Times New Roman" w:hAnsi="Times New Roman" w:cs="Times New Roman"/>
+          <w:sz w:val="28"/>
+          <w:szCs w:val="28"/>
+        </w:rPr>
+        <w:t>', 'WindDir9am', 'WindDir3pm',</w:t>
+      </w:r>
+      <w:r>
+        <w:rPr>
+          <w:rFonts w:ascii="Times New Roman" w:hAnsi="Times New Roman" w:cs="Times New Roman"/>
+          <w:sz w:val="28"/>
+          <w:szCs w:val="28"/>
+        </w:rPr>
+        <w:t xml:space="preserve"> </w:t>
+      </w:r>
+      <w:r>
+        <w:rPr>
+          <w:rFonts w:ascii="Times New Roman" w:hAnsi="Times New Roman" w:cs="Times New Roman"/>
+          <w:sz w:val="28"/>
+          <w:szCs w:val="28"/>
+        </w:rPr>
+        <w:t>'WindSpeed9am', 'WindSpeed3pm', 'Humidity9am', 'Humidity3pm',</w:t>
+      </w:r>
+      <w:r>
+        <w:rPr>
+          <w:rFonts w:ascii="Times New Roman" w:hAnsi="Times New Roman" w:cs="Times New Roman"/>
+          <w:sz w:val="28"/>
+          <w:szCs w:val="28"/>
+        </w:rPr>
+        <w:t xml:space="preserve"> </w:t>
+      </w:r>
+      <w:r>
+        <w:rPr>
+          <w:rFonts w:ascii="Times New Roman" w:hAnsi="Times New Roman" w:cs="Times New Roman"/>
+          <w:sz w:val="28"/>
+          <w:szCs w:val="28"/>
+        </w:rPr>
+        <w:t>'Pressure9am', 'Pressure3pm', 'Cloud9am', 'Cloud3pm', 'Temp9am',</w:t>
+      </w:r>
+      <w:r>
+        <w:rPr>
+          <w:rFonts w:ascii="Times New Roman" w:hAnsi="Times New Roman" w:cs="Times New Roman"/>
+          <w:sz w:val="28"/>
+          <w:szCs w:val="28"/>
+        </w:rPr>
+        <w:t xml:space="preserve"> </w:t>
+      </w:r>
+      <w:r>
+        <w:rPr>
+          <w:rFonts w:ascii="Times New Roman" w:hAnsi="Times New Roman" w:cs="Times New Roman"/>
+          <w:sz w:val="28"/>
+          <w:szCs w:val="28"/>
+        </w:rPr>
+        <w:t>'Temp3pm', '</w:t>
+      </w:r>
+      <w:proofErr w:type="spellStart"/>
+      <w:r>
+        <w:rPr>
+          <w:rFonts w:ascii="Times New Roman" w:hAnsi="Times New Roman" w:cs="Times New Roman"/>
+          <w:sz w:val="28"/>
+          <w:szCs w:val="28"/>
+        </w:rPr>
+        <w:t>RainToday</w:t>
+      </w:r>
+      <w:proofErr w:type="spellEnd"/>
+      <w:r>
+        <w:rPr>
+          <w:rFonts w:ascii="Times New Roman" w:hAnsi="Times New Roman" w:cs="Times New Roman"/>
+          <w:sz w:val="28"/>
+          <w:szCs w:val="28"/>
+        </w:rPr>
+        <w:t>', 'RISK_MM', '</w:t>
+      </w:r>
+      <w:proofErr w:type="spellStart"/>
+      <w:r>
+        <w:rPr>
+          <w:rFonts w:ascii="Times New Roman" w:hAnsi="Times New Roman" w:cs="Times New Roman"/>
+          <w:sz w:val="28"/>
+          <w:szCs w:val="28"/>
+        </w:rPr>
+        <w:t>RainTomorrow</w:t>
+      </w:r>
+      <w:proofErr w:type="spellEnd"/>
+      <w:r>
+        <w:rPr>
+          <w:rFonts w:ascii="Times New Roman" w:hAnsi="Times New Roman" w:cs="Times New Roman"/>
+          <w:sz w:val="28"/>
+          <w:szCs w:val="28"/>
+        </w:rPr>
+        <w:t>'</w:t>
+      </w:r>
+      <w:r>
+        <w:rPr>
+          <w:rFonts w:ascii="Times New Roman" w:hAnsi="Times New Roman" w:cs="Times New Roman"/>
+          <w:sz w:val="28"/>
+          <w:szCs w:val="28"/>
+        </w:rPr>
+        <w:t>.</w:t>
       </w:r>
     </w:p>
     <w:p>
@@ -787,7 +1033,123 @@
           <w:sz w:val="28"/>
           <w:szCs w:val="28"/>
         </w:rPr>
-        <w:t xml:space="preserve"> змінних: …</w:t>
+        <w:t xml:space="preserve"> змінних: </w:t>
+      </w:r>
+      <w:r>
+        <w:rPr>
+          <w:rFonts w:ascii="Times New Roman" w:hAnsi="Times New Roman" w:cs="Times New Roman"/>
+          <w:sz w:val="28"/>
+          <w:szCs w:val="28"/>
+        </w:rPr>
+        <w:t>'</w:t>
+      </w:r>
+      <w:proofErr w:type="spellStart"/>
+      <w:r>
+        <w:rPr>
+          <w:rFonts w:ascii="Times New Roman" w:hAnsi="Times New Roman" w:cs="Times New Roman"/>
+          <w:sz w:val="28"/>
+          <w:szCs w:val="28"/>
+        </w:rPr>
+        <w:t>MinTemp</w:t>
+      </w:r>
+      <w:proofErr w:type="spellEnd"/>
+      <w:r>
+        <w:rPr>
+          <w:rFonts w:ascii="Times New Roman" w:hAnsi="Times New Roman" w:cs="Times New Roman"/>
+          <w:sz w:val="28"/>
+          <w:szCs w:val="28"/>
+        </w:rPr>
+        <w:t>', '</w:t>
+      </w:r>
+      <w:proofErr w:type="spellStart"/>
+      <w:r>
+        <w:rPr>
+          <w:rFonts w:ascii="Times New Roman" w:hAnsi="Times New Roman" w:cs="Times New Roman"/>
+          <w:sz w:val="28"/>
+          <w:szCs w:val="28"/>
+        </w:rPr>
+        <w:t>MaxTemp</w:t>
+      </w:r>
+      <w:proofErr w:type="spellEnd"/>
+      <w:r>
+        <w:rPr>
+          <w:rFonts w:ascii="Times New Roman" w:hAnsi="Times New Roman" w:cs="Times New Roman"/>
+          <w:sz w:val="28"/>
+          <w:szCs w:val="28"/>
+        </w:rPr>
+        <w:t>', '</w:t>
+      </w:r>
+      <w:proofErr w:type="spellStart"/>
+      <w:r>
+        <w:rPr>
+          <w:rFonts w:ascii="Times New Roman" w:hAnsi="Times New Roman" w:cs="Times New Roman"/>
+          <w:sz w:val="28"/>
+          <w:szCs w:val="28"/>
+        </w:rPr>
+        <w:t>Rainfall</w:t>
+      </w:r>
+      <w:proofErr w:type="spellEnd"/>
+      <w:r>
+        <w:rPr>
+          <w:rFonts w:ascii="Times New Roman" w:hAnsi="Times New Roman" w:cs="Times New Roman"/>
+          <w:sz w:val="28"/>
+          <w:szCs w:val="28"/>
+        </w:rPr>
+        <w:t>', '</w:t>
+      </w:r>
+      <w:proofErr w:type="spellStart"/>
+      <w:r>
+        <w:rPr>
+          <w:rFonts w:ascii="Times New Roman" w:hAnsi="Times New Roman" w:cs="Times New Roman"/>
+          <w:sz w:val="28"/>
+          <w:szCs w:val="28"/>
+        </w:rPr>
+        <w:t>Evaporation</w:t>
+      </w:r>
+      <w:proofErr w:type="spellEnd"/>
+      <w:r>
+        <w:rPr>
+          <w:rFonts w:ascii="Times New Roman" w:hAnsi="Times New Roman" w:cs="Times New Roman"/>
+          <w:sz w:val="28"/>
+          <w:szCs w:val="28"/>
+        </w:rPr>
+        <w:t>', '</w:t>
+      </w:r>
+      <w:proofErr w:type="spellStart"/>
+      <w:r>
+        <w:rPr>
+          <w:rFonts w:ascii="Times New Roman" w:hAnsi="Times New Roman" w:cs="Times New Roman"/>
+          <w:sz w:val="28"/>
+          <w:szCs w:val="28"/>
+        </w:rPr>
+        <w:t>Sunshine</w:t>
+      </w:r>
+      <w:proofErr w:type="spellEnd"/>
+      <w:r>
+        <w:rPr>
+          <w:rFonts w:ascii="Times New Roman" w:hAnsi="Times New Roman" w:cs="Times New Roman"/>
+          <w:sz w:val="28"/>
+          <w:szCs w:val="28"/>
+        </w:rPr>
+        <w:t>', '</w:t>
+      </w:r>
+      <w:proofErr w:type="spellStart"/>
+      <w:r>
+        <w:rPr>
+          <w:rFonts w:ascii="Times New Roman" w:hAnsi="Times New Roman" w:cs="Times New Roman"/>
+          <w:sz w:val="28"/>
+          <w:szCs w:val="28"/>
+        </w:rPr>
+        <w:t>WindGustSpeed</w:t>
+      </w:r>
+      <w:proofErr w:type="spellEnd"/>
+      <w:r>
+        <w:rPr>
+          <w:rFonts w:ascii="Times New Roman" w:hAnsi="Times New Roman" w:cs="Times New Roman"/>
+          <w:sz w:val="28"/>
+          <w:szCs w:val="28"/>
+        </w:rPr>
+        <w:t>', 'WindDir9am', 'WindDir3pm',</w:t>
       </w:r>
       <w:r>
         <w:rPr>
@@ -803,6 +1165,90 @@
           <w:sz w:val="28"/>
           <w:szCs w:val="28"/>
         </w:rPr>
+        <w:t>'WindSpeed9am', 'WindSpeed3pm', 'Humidity9am', 'Humidity3pm',</w:t>
+      </w:r>
+      <w:r>
+        <w:rPr>
+          <w:rFonts w:ascii="Times New Roman" w:hAnsi="Times New Roman" w:cs="Times New Roman"/>
+          <w:sz w:val="28"/>
+          <w:szCs w:val="28"/>
+        </w:rPr>
+        <w:t xml:space="preserve"> </w:t>
+      </w:r>
+      <w:r>
+        <w:rPr>
+          <w:rFonts w:ascii="Times New Roman" w:hAnsi="Times New Roman" w:cs="Times New Roman"/>
+          <w:sz w:val="28"/>
+          <w:szCs w:val="28"/>
+        </w:rPr>
+        <w:t>'Pressure9am', 'Pressure3pm', 'Cloud9am', 'Cloud3pm', 'Temp9am',</w:t>
+      </w:r>
+      <w:r>
+        <w:rPr>
+          <w:rFonts w:ascii="Times New Roman" w:hAnsi="Times New Roman" w:cs="Times New Roman"/>
+          <w:sz w:val="28"/>
+          <w:szCs w:val="28"/>
+        </w:rPr>
+        <w:t xml:space="preserve"> </w:t>
+      </w:r>
+      <w:r>
+        <w:rPr>
+          <w:rFonts w:ascii="Times New Roman" w:hAnsi="Times New Roman" w:cs="Times New Roman"/>
+          <w:sz w:val="28"/>
+          <w:szCs w:val="28"/>
+        </w:rPr>
+        <w:t>'Temp3pm', '</w:t>
+      </w:r>
+      <w:proofErr w:type="spellStart"/>
+      <w:r>
+        <w:rPr>
+          <w:rFonts w:ascii="Times New Roman" w:hAnsi="Times New Roman" w:cs="Times New Roman"/>
+          <w:sz w:val="28"/>
+          <w:szCs w:val="28"/>
+        </w:rPr>
+        <w:t>RainToday</w:t>
+      </w:r>
+      <w:proofErr w:type="spellEnd"/>
+      <w:r>
+        <w:rPr>
+          <w:rFonts w:ascii="Times New Roman" w:hAnsi="Times New Roman" w:cs="Times New Roman"/>
+          <w:sz w:val="28"/>
+          <w:szCs w:val="28"/>
+        </w:rPr>
+        <w:t>', 'RISK_MM', '</w:t>
+      </w:r>
+      <w:proofErr w:type="spellStart"/>
+      <w:r>
+        <w:rPr>
+          <w:rFonts w:ascii="Times New Roman" w:hAnsi="Times New Roman" w:cs="Times New Roman"/>
+          <w:sz w:val="28"/>
+          <w:szCs w:val="28"/>
+        </w:rPr>
+        <w:t>RainTomorrow</w:t>
+      </w:r>
+      <w:proofErr w:type="spellEnd"/>
+      <w:r>
+        <w:rPr>
+          <w:rFonts w:ascii="Times New Roman" w:hAnsi="Times New Roman" w:cs="Times New Roman"/>
+          <w:sz w:val="28"/>
+          <w:szCs w:val="28"/>
+        </w:rPr>
+        <w:t>'</w:t>
+      </w:r>
+      <w:r>
+        <w:rPr>
+          <w:rFonts w:ascii="Times New Roman" w:hAnsi="Times New Roman" w:cs="Times New Roman"/>
+          <w:sz w:val="28"/>
+          <w:szCs w:val="28"/>
+        </w:rPr>
+        <w:t xml:space="preserve"> </w:t>
+      </w:r>
+      <w:r>
+        <w:rPr>
+          <w:rFonts w:ascii="Times New Roman" w:hAnsi="Times New Roman" w:cs="Times New Roman"/>
+          <w:sz w:val="28"/>
+          <w:szCs w:val="28"/>
+        </w:rPr>
         <w:t>т</w:t>
       </w:r>
       <w:r>
@@ -875,31 +1321,21 @@
         </w:rPr>
         <w:t xml:space="preserve"> для </w:t>
       </w:r>
-      <w:proofErr w:type="spellStart"/>
-      <w:r>
-        <w:rPr>
-          <w:rFonts w:ascii="Times New Roman" w:hAnsi="Times New Roman" w:cs="Times New Roman"/>
-          <w:sz w:val="28"/>
-          <w:szCs w:val="28"/>
-        </w:rPr>
-        <w:t>багато</w:t>
-      </w:r>
-      <w:r>
-        <w:rPr>
-          <w:rFonts w:ascii="Times New Roman" w:hAnsi="Times New Roman" w:cs="Times New Roman"/>
-          <w:sz w:val="28"/>
-          <w:szCs w:val="28"/>
-        </w:rPr>
-        <w:t>класової</w:t>
-      </w:r>
-      <w:proofErr w:type="spellEnd"/>
-      <w:r>
-        <w:rPr>
-          <w:rFonts w:ascii="Times New Roman" w:hAnsi="Times New Roman" w:cs="Times New Roman"/>
-          <w:sz w:val="28"/>
-          <w:szCs w:val="28"/>
-        </w:rPr>
-        <w:t xml:space="preserve"> класифікації змінних </w:t>
+      <w:r>
+        <w:rPr>
+          <w:rFonts w:ascii="Times New Roman" w:hAnsi="Times New Roman" w:cs="Times New Roman"/>
+          <w:sz w:val="28"/>
+          <w:szCs w:val="28"/>
+        </w:rPr>
+        <w:t>мульти</w:t>
+      </w:r>
+      <w:r>
+        <w:rPr>
+          <w:rFonts w:ascii="Times New Roman" w:hAnsi="Times New Roman" w:cs="Times New Roman"/>
+          <w:sz w:val="28"/>
+          <w:szCs w:val="28"/>
+        </w:rPr>
+        <w:t xml:space="preserve">класової класифікації змінних </w:t>
       </w:r>
       <w:proofErr w:type="spellStart"/>
       <w:r>
@@ -979,8 +1415,27 @@
           <w:sz w:val="28"/>
           <w:szCs w:val="28"/>
         </w:rPr>
-        <w:t>та …</w:t>
-      </w:r>
+        <w:t>т</w:t>
+      </w:r>
+      <w:r>
+        <w:rPr>
+          <w:rFonts w:ascii="Times New Roman" w:hAnsi="Times New Roman" w:cs="Times New Roman"/>
+          <w:sz w:val="28"/>
+          <w:szCs w:val="28"/>
+        </w:rPr>
+        <w:t xml:space="preserve">а </w:t>
+      </w:r>
+      <w:proofErr w:type="spellStart"/>
+      <w:r>
+        <w:rPr>
+          <w:rFonts w:ascii="Times New Roman" w:hAnsi="Times New Roman" w:cs="Times New Roman"/>
+          <w:sz w:val="28"/>
+          <w:szCs w:val="28"/>
+          <w:lang w:val="en-US"/>
+        </w:rPr>
+        <w:t>WindGustDir</w:t>
+      </w:r>
+      <w:proofErr w:type="spellEnd"/>
       <w:r>
         <w:rPr>
           <w:rFonts w:ascii="Times New Roman" w:hAnsi="Times New Roman" w:cs="Times New Roman"/>
@@ -989,23 +1444,45 @@
         </w:rPr>
         <w:t xml:space="preserve">, з установленими за замовчуванням параметри глибини дерева: 5, мінімальної кількості значень із </w:t>
       </w:r>
-      <w:proofErr w:type="spellStart"/>
-      <w:r>
-        <w:rPr>
-          <w:rFonts w:ascii="Times New Roman" w:hAnsi="Times New Roman" w:cs="Times New Roman"/>
-          <w:sz w:val="28"/>
-          <w:szCs w:val="28"/>
-        </w:rPr>
-        <w:t>датасету</w:t>
-      </w:r>
-      <w:proofErr w:type="spellEnd"/>
-      <w:r>
-        <w:rPr>
-          <w:rFonts w:ascii="Times New Roman" w:hAnsi="Times New Roman" w:cs="Times New Roman"/>
-          <w:sz w:val="28"/>
-          <w:szCs w:val="28"/>
-        </w:rPr>
-        <w:t xml:space="preserve"> для поділу листка: 2, максимальної кількости листків…: 10</w:t>
+      <w:r>
+        <w:rPr>
+          <w:rFonts w:ascii="Times New Roman" w:hAnsi="Times New Roman" w:cs="Times New Roman"/>
+          <w:sz w:val="28"/>
+          <w:szCs w:val="28"/>
+        </w:rPr>
+        <w:t xml:space="preserve">набору даних </w:t>
+      </w:r>
+      <w:r>
+        <w:rPr>
+          <w:rFonts w:ascii="Times New Roman" w:hAnsi="Times New Roman" w:cs="Times New Roman"/>
+          <w:sz w:val="28"/>
+          <w:szCs w:val="28"/>
+        </w:rPr>
+        <w:t>для поділу листка: 2, максимальної кількости листків</w:t>
+      </w:r>
+      <w:r>
+        <w:rPr>
+          <w:rFonts w:ascii="Times New Roman" w:hAnsi="Times New Roman" w:cs="Times New Roman"/>
+          <w:sz w:val="28"/>
+          <w:szCs w:val="28"/>
+        </w:rPr>
+        <w:t xml:space="preserve"> </w:t>
+      </w:r>
+      <w:r>
+        <w:rPr>
+          <w:rFonts w:ascii="Times New Roman" w:hAnsi="Times New Roman" w:cs="Times New Roman"/>
+          <w:sz w:val="28"/>
+          <w:szCs w:val="28"/>
+        </w:rPr>
+        <w:t>у дереві</w:t>
+      </w:r>
+      <w:r>
+        <w:rPr>
+          <w:rFonts w:ascii="Times New Roman" w:hAnsi="Times New Roman" w:cs="Times New Roman"/>
+          <w:sz w:val="28"/>
+          <w:szCs w:val="28"/>
+        </w:rPr>
+        <w:t>: 10</w:t>
       </w:r>
       <w:r>
         <w:rPr>
@@ -1015,6 +1492,56 @@
         </w:rPr>
         <w:t>.</w:t>
       </w:r>
+      <w:r>
+        <w:rPr>
+          <w:rFonts w:ascii="Times New Roman" w:hAnsi="Times New Roman" w:cs="Times New Roman"/>
+          <w:sz w:val="28"/>
+          <w:szCs w:val="28"/>
+        </w:rPr>
+        <w:t xml:space="preserve"> </w:t>
+      </w:r>
+      <w:r>
+        <w:rPr>
+          <w:rFonts w:ascii="Times New Roman" w:hAnsi="Times New Roman" w:cs="Times New Roman"/>
+          <w:sz w:val="28"/>
+          <w:szCs w:val="28"/>
+        </w:rPr>
+        <w:t xml:space="preserve">Для роботи обох моделей набір даних ділиться на навчальну та тренувальну вибірку декількома різними способами, заданими змінною </w:t>
+      </w:r>
+      <w:r>
+        <w:rPr>
+          <w:rFonts w:ascii="Times New Roman" w:hAnsi="Times New Roman" w:cs="Times New Roman"/>
+          <w:sz w:val="28"/>
+          <w:szCs w:val="28"/>
+          <w:lang w:val="en-US"/>
+        </w:rPr>
+        <w:t>splits</w:t>
+      </w:r>
+      <w:r>
+        <w:rPr>
+          <w:rFonts w:ascii="Times New Roman" w:hAnsi="Times New Roman" w:cs="Times New Roman"/>
+          <w:sz w:val="28"/>
+          <w:szCs w:val="28"/>
+        </w:rPr>
+        <w:t>_</w:t>
+      </w:r>
+      <w:r>
+        <w:rPr>
+          <w:rFonts w:ascii="Times New Roman" w:hAnsi="Times New Roman" w:cs="Times New Roman"/>
+          <w:sz w:val="28"/>
+          <w:szCs w:val="28"/>
+          <w:lang w:val="en-US"/>
+        </w:rPr>
+        <w:t>number</w:t>
+      </w:r>
+      <w:r>
+        <w:rPr>
+          <w:rFonts w:ascii="Times New Roman" w:hAnsi="Times New Roman" w:cs="Times New Roman"/>
+          <w:sz w:val="28"/>
+          <w:szCs w:val="28"/>
+        </w:rPr>
+        <w:t>, за замовчуванням установленою як 5.</w:t>
+      </w:r>
     </w:p>
     <w:p>
       <w:pPr>
@@ -1031,7 +1558,247 @@
           <w:sz w:val="28"/>
           <w:szCs w:val="28"/>
         </w:rPr>
-        <w:t xml:space="preserve">Результати роботи видаються на екрані у форматі …, а дерево прийняття рішень графічно будується в окремому файлі </w:t>
+        <w:t xml:space="preserve">Результати роботи </w:t>
+      </w:r>
+      <w:r>
+        <w:rPr>
+          <w:rFonts w:ascii="Times New Roman" w:hAnsi="Times New Roman" w:cs="Times New Roman"/>
+          <w:sz w:val="28"/>
+          <w:szCs w:val="28"/>
+        </w:rPr>
+        <w:t xml:space="preserve">видаються для кожного з різних поділів набору даних </w:t>
+      </w:r>
+      <w:r>
+        <w:rPr>
+          <w:rFonts w:ascii="Times New Roman" w:hAnsi="Times New Roman" w:cs="Times New Roman"/>
+          <w:sz w:val="28"/>
+          <w:szCs w:val="28"/>
+        </w:rPr>
+        <w:t xml:space="preserve">у форматі </w:t>
+      </w:r>
+      <w:r>
+        <w:rPr>
+          <w:rFonts w:ascii="Times New Roman" w:hAnsi="Times New Roman" w:cs="Times New Roman"/>
+          <w:sz w:val="28"/>
+          <w:szCs w:val="28"/>
+        </w:rPr>
+        <w:t>‘</w:t>
+      </w:r>
+      <w:r>
+        <w:rPr>
+          <w:rFonts w:ascii="Times New Roman" w:hAnsi="Times New Roman" w:cs="Times New Roman"/>
+          <w:sz w:val="28"/>
+          <w:szCs w:val="28"/>
+        </w:rPr>
+        <w:t xml:space="preserve">Цикл </w:t>
+      </w:r>
+      <w:r>
+        <w:rPr>
+          <w:rFonts w:ascii="Times New Roman" w:hAnsi="Times New Roman" w:cs="Times New Roman"/>
+          <w:sz w:val="28"/>
+          <w:szCs w:val="28"/>
+        </w:rPr>
+        <w:t>{</w:t>
+      </w:r>
+      <w:r>
+        <w:rPr>
+          <w:rFonts w:ascii="Times New Roman" w:hAnsi="Times New Roman" w:cs="Times New Roman"/>
+          <w:sz w:val="28"/>
+          <w:szCs w:val="28"/>
+        </w:rPr>
+        <w:t>номер</w:t>
+      </w:r>
+      <w:r>
+        <w:rPr>
+          <w:rFonts w:ascii="Times New Roman" w:hAnsi="Times New Roman" w:cs="Times New Roman"/>
+          <w:sz w:val="28"/>
+          <w:szCs w:val="28"/>
+        </w:rPr>
+        <w:t>}</w:t>
+      </w:r>
+      <w:r>
+        <w:rPr>
+          <w:rFonts w:ascii="Times New Roman" w:hAnsi="Times New Roman" w:cs="Times New Roman"/>
+          <w:sz w:val="28"/>
+          <w:szCs w:val="28"/>
+        </w:rPr>
+        <w:t xml:space="preserve">: Час навчання: </w:t>
+      </w:r>
+      <w:r>
+        <w:rPr>
+          <w:rFonts w:ascii="Times New Roman" w:hAnsi="Times New Roman" w:cs="Times New Roman"/>
+          <w:sz w:val="28"/>
+          <w:szCs w:val="28"/>
+        </w:rPr>
+        <w:t>{</w:t>
+      </w:r>
+      <w:r>
+        <w:rPr>
+          <w:rFonts w:ascii="Times New Roman" w:hAnsi="Times New Roman" w:cs="Times New Roman"/>
+          <w:sz w:val="28"/>
+          <w:szCs w:val="28"/>
+        </w:rPr>
+        <w:t>час навчання</w:t>
+      </w:r>
+      <w:r>
+        <w:rPr>
+          <w:rFonts w:ascii="Times New Roman" w:hAnsi="Times New Roman" w:cs="Times New Roman"/>
+          <w:sz w:val="28"/>
+          <w:szCs w:val="28"/>
+        </w:rPr>
+        <w:t>}’</w:t>
+      </w:r>
+      <w:r>
+        <w:rPr>
+          <w:rFonts w:ascii="Times New Roman" w:hAnsi="Times New Roman" w:cs="Times New Roman"/>
+          <w:sz w:val="28"/>
+          <w:szCs w:val="28"/>
+        </w:rPr>
+        <w:t xml:space="preserve">. По завершенню роботи виводиться успішність роботи моделі у форматі: </w:t>
+      </w:r>
+      <w:r>
+        <w:rPr>
+          <w:rFonts w:ascii="Times New Roman" w:hAnsi="Times New Roman" w:cs="Times New Roman"/>
+          <w:sz w:val="28"/>
+          <w:szCs w:val="28"/>
+        </w:rPr>
+        <w:t>‘</w:t>
+      </w:r>
+      <w:r>
+        <w:rPr>
+          <w:rFonts w:ascii="Times New Roman" w:hAnsi="Times New Roman" w:cs="Times New Roman"/>
+          <w:sz w:val="28"/>
+          <w:szCs w:val="28"/>
+        </w:rPr>
+        <w:t xml:space="preserve">Середня точність за </w:t>
+      </w:r>
+      <w:r>
+        <w:rPr>
+          <w:rFonts w:ascii="Times New Roman" w:hAnsi="Times New Roman" w:cs="Times New Roman"/>
+          <w:sz w:val="28"/>
+          <w:szCs w:val="28"/>
+        </w:rPr>
+        <w:t>{</w:t>
+      </w:r>
+      <w:r>
+        <w:rPr>
+          <w:rFonts w:ascii="Times New Roman" w:hAnsi="Times New Roman" w:cs="Times New Roman"/>
+          <w:sz w:val="28"/>
+          <w:szCs w:val="28"/>
+        </w:rPr>
+        <w:t>кількість поділів</w:t>
+      </w:r>
+      <w:r>
+        <w:rPr>
+          <w:rFonts w:ascii="Times New Roman" w:hAnsi="Times New Roman" w:cs="Times New Roman"/>
+          <w:sz w:val="28"/>
+          <w:szCs w:val="28"/>
+        </w:rPr>
+        <w:t>}</w:t>
+      </w:r>
+      <w:r>
+        <w:rPr>
+          <w:rFonts w:ascii="Times New Roman" w:hAnsi="Times New Roman" w:cs="Times New Roman"/>
+          <w:sz w:val="28"/>
+          <w:szCs w:val="28"/>
+        </w:rPr>
+        <w:t xml:space="preserve"> поділів: </w:t>
+      </w:r>
+      <w:r>
+        <w:rPr>
+          <w:rFonts w:ascii="Times New Roman" w:hAnsi="Times New Roman" w:cs="Times New Roman"/>
+          <w:sz w:val="28"/>
+          <w:szCs w:val="28"/>
+        </w:rPr>
+        <w:t>{</w:t>
+      </w:r>
+      <w:r>
+        <w:rPr>
+          <w:rFonts w:ascii="Times New Roman" w:hAnsi="Times New Roman" w:cs="Times New Roman"/>
+          <w:sz w:val="28"/>
+          <w:szCs w:val="28"/>
+        </w:rPr>
+        <w:t>значення у відсотках</w:t>
+      </w:r>
+      <w:r>
+        <w:rPr>
+          <w:rFonts w:ascii="Times New Roman" w:hAnsi="Times New Roman" w:cs="Times New Roman"/>
+          <w:sz w:val="28"/>
+          <w:szCs w:val="28"/>
+        </w:rPr>
+        <w:t>}</w:t>
+      </w:r>
+      <w:r>
+        <w:rPr>
+          <w:rFonts w:ascii="Times New Roman" w:hAnsi="Times New Roman" w:cs="Times New Roman"/>
+          <w:sz w:val="28"/>
+          <w:szCs w:val="28"/>
+        </w:rPr>
+        <w:t xml:space="preserve"> </w:t>
+      </w:r>
+      <w:r>
+        <w:rPr>
+          <w:rFonts w:ascii="Times New Roman" w:hAnsi="Times New Roman" w:cs="Times New Roman"/>
+          <w:sz w:val="28"/>
+          <w:szCs w:val="28"/>
+        </w:rPr>
+        <w:t>Середня похибка за {</w:t>
+      </w:r>
+      <w:r>
+        <w:rPr>
+          <w:rFonts w:ascii="Times New Roman" w:hAnsi="Times New Roman" w:cs="Times New Roman"/>
+          <w:sz w:val="28"/>
+          <w:szCs w:val="28"/>
+        </w:rPr>
+        <w:t>кількість поділів</w:t>
+      </w:r>
+      <w:r>
+        <w:rPr>
+          <w:rFonts w:ascii="Times New Roman" w:hAnsi="Times New Roman" w:cs="Times New Roman"/>
+          <w:sz w:val="28"/>
+          <w:szCs w:val="28"/>
+        </w:rPr>
+        <w:t xml:space="preserve">} поділів: </w:t>
+      </w:r>
+      <w:r>
+        <w:rPr>
+          <w:rFonts w:ascii="Times New Roman" w:hAnsi="Times New Roman" w:cs="Times New Roman"/>
+          <w:sz w:val="28"/>
+          <w:szCs w:val="28"/>
+        </w:rPr>
+        <w:t>число</w:t>
+      </w:r>
+      <w:r>
+        <w:rPr>
+          <w:rFonts w:ascii="Times New Roman" w:hAnsi="Times New Roman" w:cs="Times New Roman"/>
+          <w:sz w:val="28"/>
+          <w:szCs w:val="28"/>
+        </w:rPr>
+        <w:t>’</w:t>
+      </w:r>
+      <w:r>
+        <w:rPr>
+          <w:rFonts w:ascii="Times New Roman" w:hAnsi="Times New Roman" w:cs="Times New Roman"/>
+          <w:sz w:val="28"/>
+          <w:szCs w:val="28"/>
+        </w:rPr>
+        <w:t>, а дерево прийняття рішень</w:t>
+      </w:r>
+      <w:r>
+        <w:rPr>
+          <w:rFonts w:ascii="Times New Roman" w:hAnsi="Times New Roman" w:cs="Times New Roman"/>
+          <w:sz w:val="28"/>
+          <w:szCs w:val="28"/>
+        </w:rPr>
+        <w:t xml:space="preserve"> додатково</w:t>
+      </w:r>
+      <w:r>
+        <w:rPr>
+          <w:rFonts w:ascii="Times New Roman" w:hAnsi="Times New Roman" w:cs="Times New Roman"/>
+          <w:sz w:val="28"/>
+          <w:szCs w:val="28"/>
+        </w:rPr>
+        <w:t xml:space="preserve"> графічно будується в окремому файлі </w:t>
       </w:r>
       <w:r>
         <w:rPr>
@@ -16821,6 +17588,1534 @@
     </w:p>
     <w:p>
       <w:pPr>
+        <w:pStyle w:val="a3"/>
+        <w:rPr>
+          <w:rFonts w:ascii="Times New Roman" w:hAnsi="Times New Roman" w:cs="Times New Roman"/>
+          <w:b/>
+          <w:sz w:val="36"/>
+          <w:szCs w:val="36"/>
+        </w:rPr>
+      </w:pPr>
+    </w:p>
+    <w:p>
+      <w:pPr>
+        <w:pStyle w:val="a3"/>
+        <w:rPr>
+          <w:rFonts w:ascii="Times New Roman" w:hAnsi="Times New Roman" w:cs="Times New Roman"/>
+          <w:b/>
+          <w:sz w:val="36"/>
+          <w:szCs w:val="36"/>
+        </w:rPr>
+      </w:pPr>
+      <w:r>
+        <w:rPr>
+          <w:rFonts w:ascii="Times New Roman" w:hAnsi="Times New Roman" w:cs="Times New Roman"/>
+          <w:sz w:val="28"/>
+          <w:szCs w:val="28"/>
+        </w:rPr>
+        <w:drawing>
+          <wp:inline distT="0" distB="0" distL="0" distR="0" wp14:anchorId="013339F8" wp14:editId="25437D5E">
+            <wp:extent cx="6152515" cy="4678045"/>
+            <wp:effectExtent l="0" t="0" r="635" b="8255"/>
+            <wp:docPr id="1" name="Рисунок 1"/>
+            <wp:cNvGraphicFramePr>
+              <a:graphicFrameLocks xmlns:a="http://schemas.openxmlformats.org/drawingml/2006/main" noChangeAspect="1"/>
+            </wp:cNvGraphicFramePr>
+            <a:graphic xmlns:a="http://schemas.openxmlformats.org/drawingml/2006/main">
+              <a:graphicData uri="http://schemas.openxmlformats.org/drawingml/2006/picture">
+                <pic:pic xmlns:pic="http://schemas.openxmlformats.org/drawingml/2006/picture">
+                  <pic:nvPicPr>
+                    <pic:cNvPr id="1" name=""/>
+                    <pic:cNvPicPr/>
+                  </pic:nvPicPr>
+                  <pic:blipFill>
+                    <a:blip r:embed="rId5"/>
+                    <a:stretch>
+                      <a:fillRect/>
+                    </a:stretch>
+                  </pic:blipFill>
+                  <pic:spPr>
+                    <a:xfrm>
+                      <a:off x="0" y="0"/>
+                      <a:ext cx="6152515" cy="4678045"/>
+                    </a:xfrm>
+                    <a:prstGeom prst="rect">
+                      <a:avLst/>
+                    </a:prstGeom>
+                  </pic:spPr>
+                </pic:pic>
+              </a:graphicData>
+            </a:graphic>
+          </wp:inline>
+        </w:drawing>
+      </w:r>
+    </w:p>
+    <w:p>
+      <w:pPr>
+        <w:pStyle w:val="a3"/>
+        <w:rPr>
+          <w:rFonts w:ascii="Times New Roman" w:hAnsi="Times New Roman" w:cs="Times New Roman"/>
+          <w:sz w:val="28"/>
+          <w:szCs w:val="28"/>
+        </w:rPr>
+      </w:pPr>
+      <w:r>
+        <w:rPr>
+          <w:rFonts w:ascii="Times New Roman" w:hAnsi="Times New Roman" w:cs="Times New Roman"/>
+          <w:i/>
+          <w:sz w:val="28"/>
+          <w:szCs w:val="28"/>
+        </w:rPr>
+        <w:t xml:space="preserve">Зображення </w:t>
+      </w:r>
+      <w:r>
+        <w:rPr>
+          <w:rFonts w:ascii="Times New Roman" w:hAnsi="Times New Roman" w:cs="Times New Roman"/>
+          <w:i/>
+          <w:sz w:val="28"/>
+          <w:szCs w:val="28"/>
+        </w:rPr>
+        <w:t xml:space="preserve">1. </w:t>
+      </w:r>
+      <w:r>
+        <w:rPr>
+          <w:rFonts w:ascii="Times New Roman" w:hAnsi="Times New Roman" w:cs="Times New Roman"/>
+          <w:sz w:val="28"/>
+          <w:szCs w:val="28"/>
+        </w:rPr>
+        <w:t>Графічний інтерфейс</w:t>
+      </w:r>
+      <w:r>
+        <w:rPr>
+          <w:rFonts w:ascii="Times New Roman" w:hAnsi="Times New Roman" w:cs="Times New Roman"/>
+          <w:sz w:val="28"/>
+          <w:szCs w:val="28"/>
+        </w:rPr>
+        <w:t xml:space="preserve"> користувача для</w:t>
+      </w:r>
+      <w:r>
+        <w:rPr>
+          <w:rFonts w:ascii="Times New Roman" w:hAnsi="Times New Roman" w:cs="Times New Roman"/>
+          <w:sz w:val="28"/>
+          <w:szCs w:val="28"/>
+        </w:rPr>
+        <w:t xml:space="preserve"> вибору змінних </w:t>
+      </w:r>
+    </w:p>
+    <w:p>
+      <w:pPr>
+        <w:pStyle w:val="a3"/>
+        <w:rPr>
+          <w:rFonts w:ascii="Times New Roman" w:hAnsi="Times New Roman" w:cs="Times New Roman"/>
+          <w:sz w:val="28"/>
+          <w:szCs w:val="28"/>
+        </w:rPr>
+      </w:pPr>
+    </w:p>
+    <w:p>
+      <w:pPr>
+        <w:pStyle w:val="a3"/>
+        <w:rPr>
+          <w:rFonts w:ascii="Times New Roman" w:hAnsi="Times New Roman" w:cs="Times New Roman"/>
+          <w:sz w:val="28"/>
+          <w:szCs w:val="28"/>
+        </w:rPr>
+      </w:pPr>
+    </w:p>
+    <w:p>
+      <w:pPr>
+        <w:pStyle w:val="a3"/>
+        <w:rPr>
+          <w:rFonts w:ascii="Times New Roman" w:hAnsi="Times New Roman" w:cs="Times New Roman"/>
+          <w:sz w:val="28"/>
+          <w:szCs w:val="28"/>
+        </w:rPr>
+      </w:pPr>
+      <w:r>
+        <w:rPr>
+          <w:rFonts w:ascii="Times New Roman" w:hAnsi="Times New Roman" w:cs="Times New Roman"/>
+          <w:sz w:val="28"/>
+          <w:szCs w:val="28"/>
+        </w:rPr>
+        <w:lastRenderedPageBreak/>
+        <w:drawing>
+          <wp:inline distT="0" distB="0" distL="0" distR="0" wp14:anchorId="2DF23858" wp14:editId="15F88EEF">
+            <wp:extent cx="6152515" cy="6620510"/>
+            <wp:effectExtent l="0" t="0" r="635" b="8890"/>
+            <wp:docPr id="3" name="Рисунок 3"/>
+            <wp:cNvGraphicFramePr>
+              <a:graphicFrameLocks xmlns:a="http://schemas.openxmlformats.org/drawingml/2006/main" noChangeAspect="1"/>
+            </wp:cNvGraphicFramePr>
+            <a:graphic xmlns:a="http://schemas.openxmlformats.org/drawingml/2006/main">
+              <a:graphicData uri="http://schemas.openxmlformats.org/drawingml/2006/picture">
+                <pic:pic xmlns:pic="http://schemas.openxmlformats.org/drawingml/2006/picture">
+                  <pic:nvPicPr>
+                    <pic:cNvPr id="1" name=""/>
+                    <pic:cNvPicPr/>
+                  </pic:nvPicPr>
+                  <pic:blipFill>
+                    <a:blip r:embed="rId6"/>
+                    <a:stretch>
+                      <a:fillRect/>
+                    </a:stretch>
+                  </pic:blipFill>
+                  <pic:spPr>
+                    <a:xfrm>
+                      <a:off x="0" y="0"/>
+                      <a:ext cx="6152515" cy="6620510"/>
+                    </a:xfrm>
+                    <a:prstGeom prst="rect">
+                      <a:avLst/>
+                    </a:prstGeom>
+                  </pic:spPr>
+                </pic:pic>
+              </a:graphicData>
+            </a:graphic>
+          </wp:inline>
+        </w:drawing>
+      </w:r>
+    </w:p>
+    <w:p>
+      <w:pPr>
+        <w:pStyle w:val="a3"/>
+        <w:rPr>
+          <w:rFonts w:ascii="Times New Roman" w:hAnsi="Times New Roman" w:cs="Times New Roman"/>
+          <w:sz w:val="28"/>
+          <w:szCs w:val="28"/>
+        </w:rPr>
+      </w:pPr>
+      <w:r>
+        <w:rPr>
+          <w:rFonts w:ascii="Times New Roman" w:hAnsi="Times New Roman" w:cs="Times New Roman"/>
+          <w:i/>
+          <w:sz w:val="28"/>
+          <w:szCs w:val="28"/>
+        </w:rPr>
+        <w:t xml:space="preserve">Зображення </w:t>
+      </w:r>
+      <w:r>
+        <w:rPr>
+          <w:rFonts w:ascii="Times New Roman" w:hAnsi="Times New Roman" w:cs="Times New Roman"/>
+          <w:i/>
+          <w:sz w:val="28"/>
+          <w:szCs w:val="28"/>
+        </w:rPr>
+        <w:t>2</w:t>
+      </w:r>
+      <w:r>
+        <w:rPr>
+          <w:rFonts w:ascii="Times New Roman" w:hAnsi="Times New Roman" w:cs="Times New Roman"/>
+          <w:i/>
+          <w:sz w:val="28"/>
+          <w:szCs w:val="28"/>
+        </w:rPr>
+        <w:t xml:space="preserve">. </w:t>
+      </w:r>
+      <w:r>
+        <w:rPr>
+          <w:rFonts w:ascii="Times New Roman" w:hAnsi="Times New Roman" w:cs="Times New Roman"/>
+          <w:sz w:val="28"/>
+          <w:szCs w:val="28"/>
+        </w:rPr>
+        <w:t>Список неперервних змінних</w:t>
+      </w:r>
+    </w:p>
+    <w:p>
+      <w:pPr>
+        <w:pStyle w:val="a3"/>
+        <w:rPr>
+          <w:rFonts w:ascii="Times New Roman" w:hAnsi="Times New Roman" w:cs="Times New Roman"/>
+          <w:sz w:val="28"/>
+          <w:szCs w:val="28"/>
+        </w:rPr>
+      </w:pPr>
+    </w:p>
+    <w:p>
+      <w:pPr>
+        <w:rPr>
+          <w:rFonts w:ascii="Times New Roman" w:hAnsi="Times New Roman" w:cs="Times New Roman"/>
+          <w:sz w:val="28"/>
+          <w:szCs w:val="28"/>
+        </w:rPr>
+      </w:pPr>
+      <w:r>
+        <w:rPr>
+          <w:rFonts w:ascii="Times New Roman" w:hAnsi="Times New Roman" w:cs="Times New Roman"/>
+          <w:sz w:val="28"/>
+          <w:szCs w:val="28"/>
+        </w:rPr>
+        <w:lastRenderedPageBreak/>
+        <w:drawing>
+          <wp:inline distT="0" distB="0" distL="0" distR="0" wp14:anchorId="5BD10B3C" wp14:editId="7DA8DCDA">
+            <wp:extent cx="6152515" cy="6614160"/>
+            <wp:effectExtent l="0" t="0" r="635" b="0"/>
+            <wp:docPr id="2" name="Рисунок 2"/>
+            <wp:cNvGraphicFramePr>
+              <a:graphicFrameLocks xmlns:a="http://schemas.openxmlformats.org/drawingml/2006/main" noChangeAspect="1"/>
+            </wp:cNvGraphicFramePr>
+            <a:graphic xmlns:a="http://schemas.openxmlformats.org/drawingml/2006/main">
+              <a:graphicData uri="http://schemas.openxmlformats.org/drawingml/2006/picture">
+                <pic:pic xmlns:pic="http://schemas.openxmlformats.org/drawingml/2006/picture">
+                  <pic:nvPicPr>
+                    <pic:cNvPr id="1" name=""/>
+                    <pic:cNvPicPr/>
+                  </pic:nvPicPr>
+                  <pic:blipFill>
+                    <a:blip r:embed="rId7"/>
+                    <a:stretch>
+                      <a:fillRect/>
+                    </a:stretch>
+                  </pic:blipFill>
+                  <pic:spPr>
+                    <a:xfrm>
+                      <a:off x="0" y="0"/>
+                      <a:ext cx="6152515" cy="6614160"/>
+                    </a:xfrm>
+                    <a:prstGeom prst="rect">
+                      <a:avLst/>
+                    </a:prstGeom>
+                  </pic:spPr>
+                </pic:pic>
+              </a:graphicData>
+            </a:graphic>
+          </wp:inline>
+        </w:drawing>
+      </w:r>
+    </w:p>
+    <w:p>
+      <w:pPr>
+        <w:rPr>
+          <w:rFonts w:ascii="Times New Roman" w:hAnsi="Times New Roman" w:cs="Times New Roman"/>
+          <w:sz w:val="28"/>
+          <w:szCs w:val="28"/>
+        </w:rPr>
+      </w:pPr>
+      <w:r>
+        <w:rPr>
+          <w:rFonts w:ascii="Times New Roman" w:hAnsi="Times New Roman" w:cs="Times New Roman"/>
+          <w:i/>
+          <w:sz w:val="28"/>
+          <w:szCs w:val="28"/>
+        </w:rPr>
+        <w:t xml:space="preserve">Зображення </w:t>
+      </w:r>
+      <w:r>
+        <w:rPr>
+          <w:rFonts w:ascii="Times New Roman" w:hAnsi="Times New Roman" w:cs="Times New Roman"/>
+          <w:i/>
+          <w:sz w:val="28"/>
+          <w:szCs w:val="28"/>
+        </w:rPr>
+        <w:t>3</w:t>
+      </w:r>
+      <w:r>
+        <w:rPr>
+          <w:rFonts w:ascii="Times New Roman" w:hAnsi="Times New Roman" w:cs="Times New Roman"/>
+          <w:i/>
+          <w:sz w:val="28"/>
+          <w:szCs w:val="28"/>
+        </w:rPr>
+        <w:t xml:space="preserve">. </w:t>
+      </w:r>
+      <w:r>
+        <w:rPr>
+          <w:rFonts w:ascii="Times New Roman" w:hAnsi="Times New Roman" w:cs="Times New Roman"/>
+          <w:sz w:val="28"/>
+          <w:szCs w:val="28"/>
+        </w:rPr>
+        <w:t>Обрана неперервна змінна</w:t>
+      </w:r>
+    </w:p>
+    <w:p>
+      <w:pPr>
+        <w:rPr>
+          <w:rFonts w:ascii="Times New Roman" w:hAnsi="Times New Roman" w:cs="Times New Roman"/>
+          <w:sz w:val="28"/>
+          <w:szCs w:val="28"/>
+        </w:rPr>
+      </w:pPr>
+      <w:r>
+        <w:rPr>
+          <w:rFonts w:ascii="Times New Roman" w:hAnsi="Times New Roman" w:cs="Times New Roman"/>
+          <w:sz w:val="28"/>
+          <w:szCs w:val="28"/>
+        </w:rPr>
+        <w:lastRenderedPageBreak/>
+        <w:t xml:space="preserve"> </w:t>
+      </w:r>
+      <w:r>
+        <w:rPr>
+          <w:rFonts w:ascii="Times New Roman" w:hAnsi="Times New Roman" w:cs="Times New Roman"/>
+          <w:sz w:val="28"/>
+          <w:szCs w:val="28"/>
+        </w:rPr>
+        <w:drawing>
+          <wp:inline distT="0" distB="0" distL="0" distR="0" wp14:anchorId="436BF59E" wp14:editId="159E2920">
+            <wp:extent cx="6152515" cy="2709545"/>
+            <wp:effectExtent l="0" t="0" r="635" b="0"/>
+            <wp:docPr id="4" name="Рисунок 4"/>
+            <wp:cNvGraphicFramePr>
+              <a:graphicFrameLocks xmlns:a="http://schemas.openxmlformats.org/drawingml/2006/main" noChangeAspect="1"/>
+            </wp:cNvGraphicFramePr>
+            <a:graphic xmlns:a="http://schemas.openxmlformats.org/drawingml/2006/main">
+              <a:graphicData uri="http://schemas.openxmlformats.org/drawingml/2006/picture">
+                <pic:pic xmlns:pic="http://schemas.openxmlformats.org/drawingml/2006/picture">
+                  <pic:nvPicPr>
+                    <pic:cNvPr id="1" name=""/>
+                    <pic:cNvPicPr/>
+                  </pic:nvPicPr>
+                  <pic:blipFill>
+                    <a:blip r:embed="rId8"/>
+                    <a:stretch>
+                      <a:fillRect/>
+                    </a:stretch>
+                  </pic:blipFill>
+                  <pic:spPr>
+                    <a:xfrm>
+                      <a:off x="0" y="0"/>
+                      <a:ext cx="6152515" cy="2709545"/>
+                    </a:xfrm>
+                    <a:prstGeom prst="rect">
+                      <a:avLst/>
+                    </a:prstGeom>
+                  </pic:spPr>
+                </pic:pic>
+              </a:graphicData>
+            </a:graphic>
+          </wp:inline>
+        </w:drawing>
+      </w:r>
+    </w:p>
+    <w:p>
+      <w:pPr>
+        <w:spacing w:line="256" w:lineRule="auto"/>
+        <w:contextualSpacing/>
+        <w:rPr>
+          <w:rFonts w:ascii="Times New Roman" w:eastAsia="Calibri" w:hAnsi="Times New Roman" w:cs="Times New Roman"/>
+          <w:sz w:val="28"/>
+          <w:szCs w:val="28"/>
+        </w:rPr>
+      </w:pPr>
+      <w:r>
+        <w:rPr>
+          <w:rFonts w:ascii="Times New Roman" w:eastAsia="Calibri" w:hAnsi="Times New Roman" w:cs="Times New Roman"/>
+          <w:i/>
+          <w:sz w:val="28"/>
+          <w:szCs w:val="28"/>
+        </w:rPr>
+        <w:t>Зображення</w:t>
+      </w:r>
+      <w:r>
+        <w:rPr>
+          <w:rFonts w:ascii="Times New Roman" w:eastAsia="Calibri" w:hAnsi="Times New Roman" w:cs="Times New Roman"/>
+          <w:i/>
+          <w:sz w:val="28"/>
+          <w:szCs w:val="28"/>
+        </w:rPr>
+        <w:t xml:space="preserve"> 4</w:t>
+      </w:r>
+      <w:r>
+        <w:rPr>
+          <w:rFonts w:ascii="Times New Roman" w:eastAsia="Calibri" w:hAnsi="Times New Roman" w:cs="Times New Roman"/>
+          <w:i/>
+          <w:sz w:val="28"/>
+          <w:szCs w:val="28"/>
+        </w:rPr>
+        <w:t xml:space="preserve">. </w:t>
+      </w:r>
+      <w:r>
+        <w:rPr>
+          <w:rFonts w:ascii="Times New Roman" w:eastAsia="Calibri" w:hAnsi="Times New Roman" w:cs="Times New Roman"/>
+          <w:sz w:val="28"/>
+          <w:szCs w:val="28"/>
+        </w:rPr>
+        <w:t>Робота програми для обраної неперервної змінної</w:t>
+      </w:r>
+    </w:p>
+    <w:p>
+      <w:pPr>
+        <w:spacing w:line="256" w:lineRule="auto"/>
+        <w:contextualSpacing/>
+        <w:rPr>
+          <w:rFonts w:ascii="Times New Roman" w:eastAsia="Calibri" w:hAnsi="Times New Roman" w:cs="Times New Roman"/>
+          <w:sz w:val="28"/>
+          <w:szCs w:val="28"/>
+        </w:rPr>
+      </w:pPr>
+    </w:p>
+    <w:p>
+      <w:pPr>
+        <w:rPr>
+          <w:rFonts w:ascii="Times New Roman" w:hAnsi="Times New Roman" w:cs="Times New Roman"/>
+          <w:sz w:val="28"/>
+          <w:szCs w:val="28"/>
+        </w:rPr>
+      </w:pPr>
+      <w:r>
+        <w:rPr>
+          <w:rFonts w:ascii="Times New Roman" w:hAnsi="Times New Roman" w:cs="Times New Roman"/>
+          <w:sz w:val="28"/>
+          <w:szCs w:val="28"/>
+        </w:rPr>
+        <w:drawing>
+          <wp:inline distT="0" distB="0" distL="0" distR="0" wp14:anchorId="43D81CED" wp14:editId="6F690EFE">
+            <wp:extent cx="3172268" cy="3086531"/>
+            <wp:effectExtent l="0" t="0" r="9525" b="0"/>
+            <wp:docPr id="6" name="Рисунок 6"/>
+            <wp:cNvGraphicFramePr>
+              <a:graphicFrameLocks xmlns:a="http://schemas.openxmlformats.org/drawingml/2006/main" noChangeAspect="1"/>
+            </wp:cNvGraphicFramePr>
+            <a:graphic xmlns:a="http://schemas.openxmlformats.org/drawingml/2006/main">
+              <a:graphicData uri="http://schemas.openxmlformats.org/drawingml/2006/picture">
+                <pic:pic xmlns:pic="http://schemas.openxmlformats.org/drawingml/2006/picture">
+                  <pic:nvPicPr>
+                    <pic:cNvPr id="1" name=""/>
+                    <pic:cNvPicPr/>
+                  </pic:nvPicPr>
+                  <pic:blipFill>
+                    <a:blip r:embed="rId9"/>
+                    <a:stretch>
+                      <a:fillRect/>
+                    </a:stretch>
+                  </pic:blipFill>
+                  <pic:spPr>
+                    <a:xfrm>
+                      <a:off x="0" y="0"/>
+                      <a:ext cx="3172268" cy="3086531"/>
+                    </a:xfrm>
+                    <a:prstGeom prst="rect">
+                      <a:avLst/>
+                    </a:prstGeom>
+                  </pic:spPr>
+                </pic:pic>
+              </a:graphicData>
+            </a:graphic>
+          </wp:inline>
+        </w:drawing>
+      </w:r>
+    </w:p>
+    <w:p>
+      <w:pPr>
+        <w:spacing w:line="256" w:lineRule="auto"/>
+        <w:contextualSpacing/>
+        <w:rPr>
+          <w:rFonts w:ascii="Times New Roman" w:eastAsia="Calibri" w:hAnsi="Times New Roman" w:cs="Times New Roman"/>
+          <w:sz w:val="28"/>
+          <w:szCs w:val="28"/>
+        </w:rPr>
+      </w:pPr>
+      <w:r>
+        <w:rPr>
+          <w:rFonts w:ascii="Times New Roman" w:eastAsia="Calibri" w:hAnsi="Times New Roman" w:cs="Times New Roman"/>
+          <w:i/>
+          <w:sz w:val="28"/>
+          <w:szCs w:val="28"/>
+        </w:rPr>
+        <w:t xml:space="preserve">Зображення </w:t>
+      </w:r>
+      <w:r>
+        <w:rPr>
+          <w:rFonts w:ascii="Times New Roman" w:eastAsia="Calibri" w:hAnsi="Times New Roman" w:cs="Times New Roman"/>
+          <w:i/>
+          <w:sz w:val="28"/>
+          <w:szCs w:val="28"/>
+        </w:rPr>
+        <w:t>5</w:t>
+      </w:r>
+      <w:r>
+        <w:rPr>
+          <w:rFonts w:ascii="Times New Roman" w:eastAsia="Calibri" w:hAnsi="Times New Roman" w:cs="Times New Roman"/>
+          <w:i/>
+          <w:sz w:val="28"/>
+          <w:szCs w:val="28"/>
+        </w:rPr>
+        <w:t xml:space="preserve">. </w:t>
+      </w:r>
+      <w:r>
+        <w:rPr>
+          <w:rFonts w:ascii="Times New Roman" w:eastAsia="Calibri" w:hAnsi="Times New Roman" w:cs="Times New Roman"/>
+          <w:sz w:val="28"/>
+          <w:szCs w:val="28"/>
+        </w:rPr>
+        <w:t>Робота програми для обраної неперервної змінної</w:t>
+      </w:r>
+    </w:p>
+    <w:p>
+      <w:pPr>
+        <w:spacing w:line="360" w:lineRule="auto"/>
+        <w:rPr>
+          <w:rFonts w:ascii="Times New Roman" w:eastAsia="Calibri" w:hAnsi="Times New Roman" w:cs="Times New Roman"/>
+          <w:sz w:val="28"/>
+          <w:szCs w:val="28"/>
+        </w:rPr>
+      </w:pPr>
+      <w:r>
+        <w:rPr>
+          <w:rFonts w:ascii="Times New Roman" w:eastAsia="Calibri" w:hAnsi="Times New Roman" w:cs="Times New Roman"/>
+          <w:sz w:val="28"/>
+          <w:szCs w:val="28"/>
+        </w:rPr>
+        <w:br w:type="page"/>
+      </w:r>
+    </w:p>
+    <w:p>
+      <w:pPr>
+        <w:spacing w:line="256" w:lineRule="auto"/>
+        <w:contextualSpacing/>
+        <w:rPr>
+          <w:rFonts w:ascii="Times New Roman" w:eastAsia="Calibri" w:hAnsi="Times New Roman" w:cs="Times New Roman"/>
+          <w:sz w:val="28"/>
+          <w:szCs w:val="28"/>
+        </w:rPr>
+      </w:pPr>
+      <w:r>
+        <w:rPr>
+          <w:rFonts w:ascii="Times New Roman" w:eastAsia="Calibri" w:hAnsi="Times New Roman" w:cs="Times New Roman"/>
+          <w:sz w:val="28"/>
+          <w:szCs w:val="28"/>
+        </w:rPr>
+        <w:lastRenderedPageBreak/>
+        <w:drawing>
+          <wp:inline distT="0" distB="0" distL="0" distR="0" wp14:anchorId="6890AE90" wp14:editId="67EF61FC">
+            <wp:extent cx="6152515" cy="6622415"/>
+            <wp:effectExtent l="0" t="0" r="635" b="6985"/>
+            <wp:docPr id="8" name="Рисунок 8"/>
+            <wp:cNvGraphicFramePr>
+              <a:graphicFrameLocks xmlns:a="http://schemas.openxmlformats.org/drawingml/2006/main" noChangeAspect="1"/>
+            </wp:cNvGraphicFramePr>
+            <a:graphic xmlns:a="http://schemas.openxmlformats.org/drawingml/2006/main">
+              <a:graphicData uri="http://schemas.openxmlformats.org/drawingml/2006/picture">
+                <pic:pic xmlns:pic="http://schemas.openxmlformats.org/drawingml/2006/picture">
+                  <pic:nvPicPr>
+                    <pic:cNvPr id="1" name=""/>
+                    <pic:cNvPicPr/>
+                  </pic:nvPicPr>
+                  <pic:blipFill>
+                    <a:blip r:embed="rId10"/>
+                    <a:stretch>
+                      <a:fillRect/>
+                    </a:stretch>
+                  </pic:blipFill>
+                  <pic:spPr>
+                    <a:xfrm>
+                      <a:off x="0" y="0"/>
+                      <a:ext cx="6152515" cy="6622415"/>
+                    </a:xfrm>
+                    <a:prstGeom prst="rect">
+                      <a:avLst/>
+                    </a:prstGeom>
+                  </pic:spPr>
+                </pic:pic>
+              </a:graphicData>
+            </a:graphic>
+          </wp:inline>
+        </w:drawing>
+      </w:r>
+    </w:p>
+    <w:p>
+      <w:pPr>
+        <w:rPr>
+          <w:rFonts w:ascii="Times New Roman" w:hAnsi="Times New Roman" w:cs="Times New Roman"/>
+          <w:sz w:val="28"/>
+          <w:szCs w:val="28"/>
+        </w:rPr>
+      </w:pPr>
+      <w:r>
+        <w:rPr>
+          <w:rFonts w:ascii="Times New Roman" w:hAnsi="Times New Roman" w:cs="Times New Roman"/>
+          <w:i/>
+          <w:sz w:val="28"/>
+          <w:szCs w:val="28"/>
+        </w:rPr>
+        <w:t xml:space="preserve">Зображення </w:t>
+      </w:r>
+      <w:r>
+        <w:rPr>
+          <w:rFonts w:ascii="Times New Roman" w:hAnsi="Times New Roman" w:cs="Times New Roman"/>
+          <w:i/>
+          <w:sz w:val="28"/>
+          <w:szCs w:val="28"/>
+        </w:rPr>
+        <w:t>6</w:t>
+      </w:r>
+      <w:r>
+        <w:rPr>
+          <w:rFonts w:ascii="Times New Roman" w:hAnsi="Times New Roman" w:cs="Times New Roman"/>
+          <w:i/>
+          <w:sz w:val="28"/>
+          <w:szCs w:val="28"/>
+        </w:rPr>
+        <w:t xml:space="preserve">. </w:t>
+      </w:r>
+      <w:r>
+        <w:rPr>
+          <w:rFonts w:ascii="Times New Roman" w:hAnsi="Times New Roman" w:cs="Times New Roman"/>
+          <w:sz w:val="28"/>
+          <w:szCs w:val="28"/>
+        </w:rPr>
+        <w:t xml:space="preserve">Список </w:t>
+      </w:r>
+      <w:r>
+        <w:rPr>
+          <w:rFonts w:ascii="Times New Roman" w:hAnsi="Times New Roman" w:cs="Times New Roman"/>
+          <w:sz w:val="28"/>
+          <w:szCs w:val="28"/>
+        </w:rPr>
+        <w:t xml:space="preserve">дискретних </w:t>
+      </w:r>
+      <w:r>
+        <w:rPr>
+          <w:rFonts w:ascii="Times New Roman" w:hAnsi="Times New Roman" w:cs="Times New Roman"/>
+          <w:sz w:val="28"/>
+          <w:szCs w:val="28"/>
+        </w:rPr>
+        <w:t>змінних</w:t>
+      </w:r>
+    </w:p>
+    <w:p>
+      <w:pPr>
+        <w:rPr>
+          <w:rFonts w:ascii="Times New Roman" w:hAnsi="Times New Roman" w:cs="Times New Roman"/>
+          <w:sz w:val="28"/>
+          <w:szCs w:val="28"/>
+        </w:rPr>
+      </w:pPr>
+      <w:r>
+        <w:rPr>
+          <w:rFonts w:ascii="Times New Roman" w:hAnsi="Times New Roman" w:cs="Times New Roman"/>
+          <w:sz w:val="28"/>
+          <w:szCs w:val="28"/>
+        </w:rPr>
+        <w:lastRenderedPageBreak/>
+        <w:drawing>
+          <wp:inline distT="0" distB="0" distL="0" distR="0" wp14:anchorId="04DDA48A" wp14:editId="53BFD76D">
+            <wp:extent cx="6152515" cy="6647815"/>
+            <wp:effectExtent l="0" t="0" r="635" b="635"/>
+            <wp:docPr id="9" name="Рисунок 9"/>
+            <wp:cNvGraphicFramePr>
+              <a:graphicFrameLocks xmlns:a="http://schemas.openxmlformats.org/drawingml/2006/main" noChangeAspect="1"/>
+            </wp:cNvGraphicFramePr>
+            <a:graphic xmlns:a="http://schemas.openxmlformats.org/drawingml/2006/main">
+              <a:graphicData uri="http://schemas.openxmlformats.org/drawingml/2006/picture">
+                <pic:pic xmlns:pic="http://schemas.openxmlformats.org/drawingml/2006/picture">
+                  <pic:nvPicPr>
+                    <pic:cNvPr id="1" name=""/>
+                    <pic:cNvPicPr/>
+                  </pic:nvPicPr>
+                  <pic:blipFill>
+                    <a:blip r:embed="rId11"/>
+                    <a:stretch>
+                      <a:fillRect/>
+                    </a:stretch>
+                  </pic:blipFill>
+                  <pic:spPr>
+                    <a:xfrm>
+                      <a:off x="0" y="0"/>
+                      <a:ext cx="6152515" cy="6647815"/>
+                    </a:xfrm>
+                    <a:prstGeom prst="rect">
+                      <a:avLst/>
+                    </a:prstGeom>
+                  </pic:spPr>
+                </pic:pic>
+              </a:graphicData>
+            </a:graphic>
+          </wp:inline>
+        </w:drawing>
+      </w:r>
+    </w:p>
+    <w:p>
+      <w:pPr>
+        <w:rPr>
+          <w:rFonts w:ascii="Times New Roman" w:hAnsi="Times New Roman" w:cs="Times New Roman"/>
+          <w:sz w:val="28"/>
+          <w:szCs w:val="28"/>
+        </w:rPr>
+      </w:pPr>
+      <w:r>
+        <w:rPr>
+          <w:rFonts w:ascii="Times New Roman" w:eastAsia="Calibri" w:hAnsi="Times New Roman" w:cs="Times New Roman"/>
+          <w:i/>
+          <w:sz w:val="28"/>
+          <w:szCs w:val="28"/>
+        </w:rPr>
+        <w:t xml:space="preserve">Зображення </w:t>
+      </w:r>
+      <w:r>
+        <w:rPr>
+          <w:rFonts w:ascii="Times New Roman" w:eastAsia="Calibri" w:hAnsi="Times New Roman" w:cs="Times New Roman"/>
+          <w:i/>
+          <w:sz w:val="28"/>
+          <w:szCs w:val="28"/>
+        </w:rPr>
+        <w:t>7</w:t>
+      </w:r>
+      <w:r>
+        <w:rPr>
+          <w:rFonts w:ascii="Times New Roman" w:eastAsia="Calibri" w:hAnsi="Times New Roman" w:cs="Times New Roman"/>
+          <w:i/>
+          <w:sz w:val="28"/>
+          <w:szCs w:val="28"/>
+        </w:rPr>
+        <w:t xml:space="preserve">. </w:t>
+      </w:r>
+      <w:r>
+        <w:rPr>
+          <w:rFonts w:ascii="Times New Roman" w:hAnsi="Times New Roman" w:cs="Times New Roman"/>
+          <w:sz w:val="28"/>
+          <w:szCs w:val="28"/>
+        </w:rPr>
+        <w:t xml:space="preserve">Обрана </w:t>
+      </w:r>
+      <w:r>
+        <w:rPr>
+          <w:rFonts w:ascii="Times New Roman" w:hAnsi="Times New Roman" w:cs="Times New Roman"/>
+          <w:sz w:val="28"/>
+          <w:szCs w:val="28"/>
+        </w:rPr>
+        <w:t xml:space="preserve">дискретна бінарна </w:t>
+      </w:r>
+      <w:r>
+        <w:rPr>
+          <w:rFonts w:ascii="Times New Roman" w:hAnsi="Times New Roman" w:cs="Times New Roman"/>
+          <w:sz w:val="28"/>
+          <w:szCs w:val="28"/>
+        </w:rPr>
+        <w:t>змінна</w:t>
+      </w:r>
+    </w:p>
+    <w:p>
+      <w:pPr>
+        <w:spacing w:line="256" w:lineRule="auto"/>
+        <w:contextualSpacing/>
+        <w:rPr>
+          <w:rFonts w:ascii="Times New Roman" w:hAnsi="Times New Roman" w:cs="Times New Roman"/>
+          <w:sz w:val="28"/>
+          <w:szCs w:val="28"/>
+        </w:rPr>
+      </w:pPr>
+    </w:p>
+    <w:p>
+      <w:pPr>
+        <w:rPr>
+          <w:rFonts w:ascii="Times New Roman" w:hAnsi="Times New Roman" w:cs="Times New Roman"/>
+          <w:sz w:val="28"/>
+          <w:szCs w:val="28"/>
+        </w:rPr>
+      </w:pPr>
+    </w:p>
+    <w:p>
+      <w:pPr>
+        <w:spacing w:line="256" w:lineRule="auto"/>
+        <w:contextualSpacing/>
+        <w:rPr>
+          <w:rFonts w:ascii="Times New Roman" w:eastAsia="Calibri" w:hAnsi="Times New Roman" w:cs="Times New Roman"/>
+          <w:sz w:val="28"/>
+          <w:szCs w:val="28"/>
+        </w:rPr>
+      </w:pPr>
+    </w:p>
+    <w:p>
+      <w:pPr>
+        <w:spacing w:line="256" w:lineRule="auto"/>
+        <w:contextualSpacing/>
+        <w:rPr>
+          <w:rFonts w:ascii="Times New Roman" w:eastAsia="Calibri" w:hAnsi="Times New Roman" w:cs="Times New Roman"/>
+          <w:sz w:val="28"/>
+          <w:szCs w:val="28"/>
+        </w:rPr>
+      </w:pPr>
+    </w:p>
+    <w:p>
+      <w:pPr>
+        <w:spacing w:line="256" w:lineRule="auto"/>
+        <w:contextualSpacing/>
+        <w:rPr>
+          <w:rFonts w:ascii="Times New Roman" w:hAnsi="Times New Roman" w:cs="Times New Roman"/>
+          <w:sz w:val="28"/>
+          <w:szCs w:val="28"/>
+        </w:rPr>
+      </w:pPr>
+    </w:p>
+    <w:p>
+      <w:pPr>
+        <w:spacing w:line="256" w:lineRule="auto"/>
+        <w:contextualSpacing/>
+        <w:rPr>
+          <w:rFonts w:ascii="Times New Roman" w:hAnsi="Times New Roman" w:cs="Times New Roman"/>
+          <w:sz w:val="28"/>
+          <w:szCs w:val="28"/>
+        </w:rPr>
+      </w:pPr>
+    </w:p>
+    <w:p>
+      <w:pPr>
+        <w:rPr>
+          <w:rFonts w:ascii="Times New Roman" w:hAnsi="Times New Roman" w:cs="Times New Roman"/>
+          <w:sz w:val="28"/>
+          <w:szCs w:val="28"/>
+        </w:rPr>
+      </w:pPr>
+      <w:r>
+        <w:rPr>
+          <w:noProof/>
+        </w:rPr>
+        <w:lastRenderedPageBreak/>
+        <w:drawing>
+          <wp:inline distT="0" distB="0" distL="0" distR="0" wp14:anchorId="4084463D" wp14:editId="0E4A1861">
+            <wp:extent cx="6152515" cy="2159635"/>
+            <wp:effectExtent l="0" t="0" r="635" b="0"/>
+            <wp:docPr id="11" name="Рисунок 11"/>
+            <wp:cNvGraphicFramePr>
+              <a:graphicFrameLocks xmlns:a="http://schemas.openxmlformats.org/drawingml/2006/main" noChangeAspect="1"/>
+            </wp:cNvGraphicFramePr>
+            <a:graphic xmlns:a="http://schemas.openxmlformats.org/drawingml/2006/main">
+              <a:graphicData uri="http://schemas.openxmlformats.org/drawingml/2006/picture">
+                <pic:pic xmlns:pic="http://schemas.openxmlformats.org/drawingml/2006/picture">
+                  <pic:nvPicPr>
+                    <pic:cNvPr id="1" name=""/>
+                    <pic:cNvPicPr/>
+                  </pic:nvPicPr>
+                  <pic:blipFill>
+                    <a:blip r:embed="rId12"/>
+                    <a:stretch>
+                      <a:fillRect/>
+                    </a:stretch>
+                  </pic:blipFill>
+                  <pic:spPr>
+                    <a:xfrm>
+                      <a:off x="0" y="0"/>
+                      <a:ext cx="6152515" cy="2159635"/>
+                    </a:xfrm>
+                    <a:prstGeom prst="rect">
+                      <a:avLst/>
+                    </a:prstGeom>
+                  </pic:spPr>
+                </pic:pic>
+              </a:graphicData>
+            </a:graphic>
+          </wp:inline>
+        </w:drawing>
+      </w:r>
+    </w:p>
+    <w:p>
+      <w:pPr>
+        <w:spacing w:line="256" w:lineRule="auto"/>
+        <w:contextualSpacing/>
+        <w:rPr>
+          <w:rFonts w:ascii="Times New Roman" w:eastAsia="Calibri" w:hAnsi="Times New Roman" w:cs="Times New Roman"/>
+          <w:sz w:val="28"/>
+          <w:szCs w:val="28"/>
+        </w:rPr>
+      </w:pPr>
+      <w:r>
+        <w:rPr>
+          <w:rFonts w:ascii="Times New Roman" w:eastAsia="Calibri" w:hAnsi="Times New Roman" w:cs="Times New Roman"/>
+          <w:i/>
+          <w:sz w:val="28"/>
+          <w:szCs w:val="28"/>
+        </w:rPr>
+        <w:t xml:space="preserve">Зображення </w:t>
+      </w:r>
+      <w:r>
+        <w:rPr>
+          <w:rFonts w:ascii="Times New Roman" w:eastAsia="Calibri" w:hAnsi="Times New Roman" w:cs="Times New Roman"/>
+          <w:i/>
+          <w:sz w:val="28"/>
+          <w:szCs w:val="28"/>
+        </w:rPr>
+        <w:t>8</w:t>
+      </w:r>
+      <w:r>
+        <w:rPr>
+          <w:rFonts w:ascii="Times New Roman" w:eastAsia="Calibri" w:hAnsi="Times New Roman" w:cs="Times New Roman"/>
+          <w:i/>
+          <w:sz w:val="28"/>
+          <w:szCs w:val="28"/>
+        </w:rPr>
+        <w:t xml:space="preserve">. </w:t>
+      </w:r>
+      <w:r>
+        <w:rPr>
+          <w:rFonts w:ascii="Times New Roman" w:eastAsia="Calibri" w:hAnsi="Times New Roman" w:cs="Times New Roman"/>
+          <w:sz w:val="28"/>
+          <w:szCs w:val="28"/>
+        </w:rPr>
+        <w:t xml:space="preserve">Робота програми для обраної </w:t>
+      </w:r>
+      <w:r>
+        <w:rPr>
+          <w:rFonts w:ascii="Times New Roman" w:eastAsia="Calibri" w:hAnsi="Times New Roman" w:cs="Times New Roman"/>
+          <w:sz w:val="28"/>
+          <w:szCs w:val="28"/>
+        </w:rPr>
+        <w:t>дискретної бінарної</w:t>
+      </w:r>
+      <w:r>
+        <w:rPr>
+          <w:rFonts w:ascii="Times New Roman" w:eastAsia="Calibri" w:hAnsi="Times New Roman" w:cs="Times New Roman"/>
+          <w:sz w:val="28"/>
+          <w:szCs w:val="28"/>
+        </w:rPr>
+        <w:t xml:space="preserve"> змінної</w:t>
+      </w:r>
+    </w:p>
+    <w:p>
+      <w:pPr>
+        <w:spacing w:line="256" w:lineRule="auto"/>
+        <w:contextualSpacing/>
+        <w:rPr>
+          <w:rFonts w:ascii="Times New Roman" w:eastAsia="Calibri" w:hAnsi="Times New Roman" w:cs="Times New Roman"/>
+          <w:sz w:val="28"/>
+          <w:szCs w:val="28"/>
+        </w:rPr>
+      </w:pPr>
+    </w:p>
+    <w:p>
+      <w:pPr>
+        <w:spacing w:line="256" w:lineRule="auto"/>
+        <w:contextualSpacing/>
+        <w:rPr>
+          <w:rFonts w:ascii="Times New Roman" w:eastAsia="Calibri" w:hAnsi="Times New Roman" w:cs="Times New Roman"/>
+          <w:sz w:val="28"/>
+          <w:szCs w:val="28"/>
+        </w:rPr>
+      </w:pPr>
+      <w:r>
+        <w:rPr>
+          <w:noProof/>
+        </w:rPr>
+        <w:drawing>
+          <wp:inline distT="0" distB="0" distL="0" distR="0">
+            <wp:extent cx="6152515" cy="3993057"/>
+            <wp:effectExtent l="0" t="0" r="635" b="7620"/>
+            <wp:docPr id="12" name="Рисунок 12"/>
+            <wp:cNvGraphicFramePr>
+              <a:graphicFrameLocks xmlns:a="http://schemas.openxmlformats.org/drawingml/2006/main" noChangeAspect="1"/>
+            </wp:cNvGraphicFramePr>
+            <a:graphic xmlns:a="http://schemas.openxmlformats.org/drawingml/2006/main">
+              <a:graphicData uri="http://schemas.openxmlformats.org/drawingml/2006/picture">
+                <pic:pic xmlns:pic="http://schemas.openxmlformats.org/drawingml/2006/picture">
+                  <pic:nvPicPr>
+                    <pic:cNvPr id="0" name="Picture 1"/>
+                    <pic:cNvPicPr>
+                      <a:picLocks noChangeAspect="1" noChangeArrowheads="1"/>
+                    </pic:cNvPicPr>
+                  </pic:nvPicPr>
+                  <pic:blipFill>
+                    <a:blip r:embed="rId13">
+                      <a:extLst>
+                        <a:ext uri="{28A0092B-C50C-407E-A947-70E740481C1C}">
+                          <a14:useLocalDpi xmlns:a14="http://schemas.microsoft.com/office/drawing/2010/main" val="0"/>
+                        </a:ext>
+                      </a:extLst>
+                    </a:blip>
+                    <a:srcRect/>
+                    <a:stretch>
+                      <a:fillRect/>
+                    </a:stretch>
+                  </pic:blipFill>
+                  <pic:spPr bwMode="auto">
+                    <a:xfrm>
+                      <a:off x="0" y="0"/>
+                      <a:ext cx="6152515" cy="3993057"/>
+                    </a:xfrm>
+                    <a:prstGeom prst="rect">
+                      <a:avLst/>
+                    </a:prstGeom>
+                    <a:noFill/>
+                    <a:ln>
+                      <a:noFill/>
+                    </a:ln>
+                  </pic:spPr>
+                </pic:pic>
+              </a:graphicData>
+            </a:graphic>
+          </wp:inline>
+        </w:drawing>
+      </w:r>
+    </w:p>
+    <w:p>
+      <w:pPr>
+        <w:rPr>
+          <w:rFonts w:ascii="Times New Roman" w:hAnsi="Times New Roman" w:cs="Times New Roman"/>
+          <w:sz w:val="28"/>
+          <w:szCs w:val="28"/>
+        </w:rPr>
+      </w:pPr>
+      <w:r>
+        <w:rPr>
+          <w:rFonts w:ascii="Times New Roman" w:eastAsia="Calibri" w:hAnsi="Times New Roman" w:cs="Times New Roman"/>
+          <w:i/>
+          <w:sz w:val="28"/>
+          <w:szCs w:val="28"/>
+        </w:rPr>
+        <w:t>Зображення 9.</w:t>
+      </w:r>
+      <w:r>
+        <w:rPr>
+          <w:rFonts w:ascii="Times New Roman" w:hAnsi="Times New Roman" w:cs="Times New Roman"/>
+          <w:sz w:val="28"/>
+          <w:szCs w:val="28"/>
+        </w:rPr>
+        <w:t xml:space="preserve"> </w:t>
+      </w:r>
+      <w:r>
+        <w:rPr>
+          <w:rFonts w:ascii="Times New Roman" w:hAnsi="Times New Roman" w:cs="Times New Roman"/>
+          <w:sz w:val="28"/>
+          <w:szCs w:val="28"/>
+        </w:rPr>
+        <w:t>Побудоване дерево прийняття рішень для</w:t>
+      </w:r>
+      <w:r>
+        <w:rPr>
+          <w:rFonts w:ascii="Times New Roman" w:hAnsi="Times New Roman" w:cs="Times New Roman"/>
+          <w:sz w:val="28"/>
+          <w:szCs w:val="28"/>
+        </w:rPr>
+        <w:t xml:space="preserve"> обраної </w:t>
+      </w:r>
+      <w:r>
+        <w:rPr>
+          <w:rFonts w:ascii="Times New Roman" w:hAnsi="Times New Roman" w:cs="Times New Roman"/>
+          <w:sz w:val="28"/>
+          <w:szCs w:val="28"/>
+        </w:rPr>
+        <w:t>дискретної бінарної</w:t>
+      </w:r>
+      <w:r>
+        <w:rPr>
+          <w:rFonts w:ascii="Times New Roman" w:hAnsi="Times New Roman" w:cs="Times New Roman"/>
+          <w:sz w:val="28"/>
+          <w:szCs w:val="28"/>
+        </w:rPr>
+        <w:t xml:space="preserve"> змінної</w:t>
+      </w:r>
+    </w:p>
+    <w:p>
+      <w:pPr>
+        <w:rPr>
+          <w:rFonts w:ascii="Times New Roman" w:hAnsi="Times New Roman" w:cs="Times New Roman"/>
+          <w:sz w:val="28"/>
+          <w:szCs w:val="28"/>
+        </w:rPr>
+      </w:pPr>
+    </w:p>
+    <w:p>
+      <w:pPr>
+        <w:rPr>
+          <w:rFonts w:ascii="Times New Roman" w:hAnsi="Times New Roman" w:cs="Times New Roman"/>
+          <w:sz w:val="28"/>
+          <w:szCs w:val="28"/>
+        </w:rPr>
+      </w:pPr>
+      <w:r>
+        <w:rPr>
+          <w:rFonts w:ascii="Times New Roman" w:hAnsi="Times New Roman" w:cs="Times New Roman"/>
+          <w:sz w:val="28"/>
+          <w:szCs w:val="28"/>
+        </w:rPr>
+        <w:lastRenderedPageBreak/>
+        <w:drawing>
+          <wp:inline distT="0" distB="0" distL="0" distR="0" wp14:anchorId="0B46652C" wp14:editId="3AF46126">
+            <wp:extent cx="6152515" cy="6637020"/>
+            <wp:effectExtent l="0" t="0" r="635" b="0"/>
+            <wp:docPr id="13" name="Рисунок 13"/>
+            <wp:cNvGraphicFramePr>
+              <a:graphicFrameLocks xmlns:a="http://schemas.openxmlformats.org/drawingml/2006/main" noChangeAspect="1"/>
+            </wp:cNvGraphicFramePr>
+            <a:graphic xmlns:a="http://schemas.openxmlformats.org/drawingml/2006/main">
+              <a:graphicData uri="http://schemas.openxmlformats.org/drawingml/2006/picture">
+                <pic:pic xmlns:pic="http://schemas.openxmlformats.org/drawingml/2006/picture">
+                  <pic:nvPicPr>
+                    <pic:cNvPr id="1" name=""/>
+                    <pic:cNvPicPr/>
+                  </pic:nvPicPr>
+                  <pic:blipFill>
+                    <a:blip r:embed="rId14"/>
+                    <a:stretch>
+                      <a:fillRect/>
+                    </a:stretch>
+                  </pic:blipFill>
+                  <pic:spPr>
+                    <a:xfrm>
+                      <a:off x="0" y="0"/>
+                      <a:ext cx="6152515" cy="6637020"/>
+                    </a:xfrm>
+                    <a:prstGeom prst="rect">
+                      <a:avLst/>
+                    </a:prstGeom>
+                  </pic:spPr>
+                </pic:pic>
+              </a:graphicData>
+            </a:graphic>
+          </wp:inline>
+        </w:drawing>
+      </w:r>
+    </w:p>
+    <w:p>
+      <w:pPr>
+        <w:rPr>
+          <w:rFonts w:ascii="Times New Roman" w:hAnsi="Times New Roman" w:cs="Times New Roman"/>
+          <w:sz w:val="28"/>
+          <w:szCs w:val="28"/>
+        </w:rPr>
+      </w:pPr>
+      <w:r>
+        <w:rPr>
+          <w:rFonts w:ascii="Times New Roman" w:eastAsia="Calibri" w:hAnsi="Times New Roman" w:cs="Times New Roman"/>
+          <w:i/>
+          <w:sz w:val="28"/>
+          <w:szCs w:val="28"/>
+        </w:rPr>
+        <w:t xml:space="preserve">Зображення </w:t>
+      </w:r>
+      <w:r>
+        <w:rPr>
+          <w:rFonts w:ascii="Times New Roman" w:eastAsia="Calibri" w:hAnsi="Times New Roman" w:cs="Times New Roman"/>
+          <w:i/>
+          <w:sz w:val="28"/>
+          <w:szCs w:val="28"/>
+        </w:rPr>
+        <w:t>10</w:t>
+      </w:r>
+      <w:r>
+        <w:rPr>
+          <w:rFonts w:ascii="Times New Roman" w:eastAsia="Calibri" w:hAnsi="Times New Roman" w:cs="Times New Roman"/>
+          <w:i/>
+          <w:sz w:val="28"/>
+          <w:szCs w:val="28"/>
+        </w:rPr>
+        <w:t xml:space="preserve">. </w:t>
+      </w:r>
+      <w:r>
+        <w:rPr>
+          <w:rFonts w:ascii="Times New Roman" w:hAnsi="Times New Roman" w:cs="Times New Roman"/>
+          <w:sz w:val="28"/>
+          <w:szCs w:val="28"/>
+        </w:rPr>
+        <w:t xml:space="preserve">Обрана дискретна </w:t>
+      </w:r>
+      <w:r>
+        <w:rPr>
+          <w:rFonts w:ascii="Times New Roman" w:hAnsi="Times New Roman" w:cs="Times New Roman"/>
+          <w:sz w:val="28"/>
+          <w:szCs w:val="28"/>
+        </w:rPr>
+        <w:t>мультикласна</w:t>
+      </w:r>
+      <w:r>
+        <w:rPr>
+          <w:rFonts w:ascii="Times New Roman" w:hAnsi="Times New Roman" w:cs="Times New Roman"/>
+          <w:sz w:val="28"/>
+          <w:szCs w:val="28"/>
+        </w:rPr>
+        <w:t xml:space="preserve"> змінна</w:t>
+      </w:r>
+    </w:p>
+    <w:p>
+      <w:pPr>
+        <w:rPr>
+          <w:rFonts w:ascii="Times New Roman" w:hAnsi="Times New Roman" w:cs="Times New Roman"/>
+          <w:sz w:val="28"/>
+          <w:szCs w:val="28"/>
+        </w:rPr>
+      </w:pPr>
+    </w:p>
+    <w:p>
+      <w:pPr>
+        <w:rPr>
+          <w:rFonts w:ascii="Times New Roman" w:hAnsi="Times New Roman" w:cs="Times New Roman"/>
+          <w:sz w:val="28"/>
+          <w:szCs w:val="28"/>
+        </w:rPr>
+      </w:pPr>
+      <w:r>
+        <w:rPr>
+          <w:noProof/>
+        </w:rPr>
+        <w:lastRenderedPageBreak/>
+        <w:drawing>
+          <wp:inline distT="0" distB="0" distL="0" distR="0" wp14:anchorId="09BAF04D" wp14:editId="4138DA3C">
+            <wp:extent cx="6028571" cy="3400000"/>
+            <wp:effectExtent l="0" t="0" r="0" b="0"/>
+            <wp:docPr id="15" name="Рисунок 15"/>
+            <wp:cNvGraphicFramePr>
+              <a:graphicFrameLocks xmlns:a="http://schemas.openxmlformats.org/drawingml/2006/main" noChangeAspect="1"/>
+            </wp:cNvGraphicFramePr>
+            <a:graphic xmlns:a="http://schemas.openxmlformats.org/drawingml/2006/main">
+              <a:graphicData uri="http://schemas.openxmlformats.org/drawingml/2006/picture">
+                <pic:pic xmlns:pic="http://schemas.openxmlformats.org/drawingml/2006/picture">
+                  <pic:nvPicPr>
+                    <pic:cNvPr id="1" name=""/>
+                    <pic:cNvPicPr/>
+                  </pic:nvPicPr>
+                  <pic:blipFill>
+                    <a:blip r:embed="rId15"/>
+                    <a:stretch>
+                      <a:fillRect/>
+                    </a:stretch>
+                  </pic:blipFill>
+                  <pic:spPr>
+                    <a:xfrm>
+                      <a:off x="0" y="0"/>
+                      <a:ext cx="6028571" cy="3400000"/>
+                    </a:xfrm>
+                    <a:prstGeom prst="rect">
+                      <a:avLst/>
+                    </a:prstGeom>
+                  </pic:spPr>
+                </pic:pic>
+              </a:graphicData>
+            </a:graphic>
+          </wp:inline>
+        </w:drawing>
+      </w:r>
+    </w:p>
+    <w:p>
+      <w:pPr>
+        <w:spacing w:line="256" w:lineRule="auto"/>
+        <w:contextualSpacing/>
+        <w:rPr>
+          <w:rFonts w:ascii="Times New Roman" w:eastAsia="Calibri" w:hAnsi="Times New Roman" w:cs="Times New Roman"/>
+          <w:sz w:val="28"/>
+          <w:szCs w:val="28"/>
+        </w:rPr>
+      </w:pPr>
+      <w:r>
+        <w:rPr>
+          <w:rFonts w:ascii="Times New Roman" w:eastAsia="Calibri" w:hAnsi="Times New Roman" w:cs="Times New Roman"/>
+          <w:i/>
+          <w:sz w:val="28"/>
+          <w:szCs w:val="28"/>
+        </w:rPr>
+        <w:t xml:space="preserve">Зображення </w:t>
+      </w:r>
+      <w:r>
+        <w:rPr>
+          <w:rFonts w:ascii="Times New Roman" w:eastAsia="Calibri" w:hAnsi="Times New Roman" w:cs="Times New Roman"/>
+          <w:i/>
+          <w:sz w:val="28"/>
+          <w:szCs w:val="28"/>
+        </w:rPr>
+        <w:t>11</w:t>
+      </w:r>
+      <w:r>
+        <w:rPr>
+          <w:rFonts w:ascii="Times New Roman" w:eastAsia="Calibri" w:hAnsi="Times New Roman" w:cs="Times New Roman"/>
+          <w:i/>
+          <w:sz w:val="28"/>
+          <w:szCs w:val="28"/>
+        </w:rPr>
+        <w:t xml:space="preserve">. </w:t>
+      </w:r>
+      <w:r>
+        <w:rPr>
+          <w:rFonts w:ascii="Times New Roman" w:eastAsia="Calibri" w:hAnsi="Times New Roman" w:cs="Times New Roman"/>
+          <w:sz w:val="28"/>
+          <w:szCs w:val="28"/>
+        </w:rPr>
+        <w:t xml:space="preserve">Робота програми для обраної дискретної </w:t>
+      </w:r>
+      <w:r>
+        <w:rPr>
+          <w:rFonts w:ascii="Times New Roman" w:eastAsia="Calibri" w:hAnsi="Times New Roman" w:cs="Times New Roman"/>
+          <w:sz w:val="28"/>
+          <w:szCs w:val="28"/>
+        </w:rPr>
+        <w:t xml:space="preserve">мультикласної </w:t>
+      </w:r>
+      <w:r>
+        <w:rPr>
+          <w:rFonts w:ascii="Times New Roman" w:eastAsia="Calibri" w:hAnsi="Times New Roman" w:cs="Times New Roman"/>
+          <w:sz w:val="28"/>
+          <w:szCs w:val="28"/>
+        </w:rPr>
+        <w:t>змінної</w:t>
+      </w:r>
+    </w:p>
+    <w:p>
+      <w:pPr>
+        <w:spacing w:line="256" w:lineRule="auto"/>
+        <w:contextualSpacing/>
+        <w:rPr>
+          <w:rFonts w:ascii="Times New Roman" w:eastAsia="Calibri" w:hAnsi="Times New Roman" w:cs="Times New Roman"/>
+          <w:sz w:val="28"/>
+          <w:szCs w:val="28"/>
+        </w:rPr>
+      </w:pPr>
+    </w:p>
+    <w:p>
+      <w:pPr>
+        <w:spacing w:line="256" w:lineRule="auto"/>
+        <w:contextualSpacing/>
+        <w:rPr>
+          <w:rFonts w:ascii="Times New Roman" w:eastAsia="Calibri" w:hAnsi="Times New Roman" w:cs="Times New Roman"/>
+          <w:sz w:val="28"/>
+          <w:szCs w:val="28"/>
+        </w:rPr>
+      </w:pPr>
+      <w:r>
+        <w:rPr>
+          <w:noProof/>
+        </w:rPr>
+        <w:drawing>
+          <wp:inline distT="0" distB="0" distL="0" distR="0">
+            <wp:extent cx="6152515" cy="2819456"/>
+            <wp:effectExtent l="0" t="0" r="635" b="0"/>
+            <wp:docPr id="16" name="Рисунок 16"/>
+            <wp:cNvGraphicFramePr>
+              <a:graphicFrameLocks xmlns:a="http://schemas.openxmlformats.org/drawingml/2006/main" noChangeAspect="1"/>
+            </wp:cNvGraphicFramePr>
+            <a:graphic xmlns:a="http://schemas.openxmlformats.org/drawingml/2006/main">
+              <a:graphicData uri="http://schemas.openxmlformats.org/drawingml/2006/picture">
+                <pic:pic xmlns:pic="http://schemas.openxmlformats.org/drawingml/2006/picture">
+                  <pic:nvPicPr>
+                    <pic:cNvPr id="0" name="Picture 3"/>
+                    <pic:cNvPicPr>
+                      <a:picLocks noChangeAspect="1" noChangeArrowheads="1"/>
+                    </pic:cNvPicPr>
+                  </pic:nvPicPr>
+                  <pic:blipFill>
+                    <a:blip r:embed="rId16" cstate="print">
+                      <a:extLst>
+                        <a:ext uri="{28A0092B-C50C-407E-A947-70E740481C1C}">
+                          <a14:useLocalDpi xmlns:a14="http://schemas.microsoft.com/office/drawing/2010/main" val="0"/>
+                        </a:ext>
+                      </a:extLst>
+                    </a:blip>
+                    <a:srcRect/>
+                    <a:stretch>
+                      <a:fillRect/>
+                    </a:stretch>
+                  </pic:blipFill>
+                  <pic:spPr bwMode="auto">
+                    <a:xfrm>
+                      <a:off x="0" y="0"/>
+                      <a:ext cx="6152515" cy="2819456"/>
+                    </a:xfrm>
+                    <a:prstGeom prst="rect">
+                      <a:avLst/>
+                    </a:prstGeom>
+                    <a:noFill/>
+                    <a:ln>
+                      <a:noFill/>
+                    </a:ln>
+                  </pic:spPr>
+                </pic:pic>
+              </a:graphicData>
+            </a:graphic>
+          </wp:inline>
+        </w:drawing>
+      </w:r>
+    </w:p>
+    <w:p>
+      <w:pPr>
+        <w:rPr>
+          <w:rFonts w:ascii="Times New Roman" w:hAnsi="Times New Roman" w:cs="Times New Roman"/>
+          <w:sz w:val="28"/>
+          <w:szCs w:val="28"/>
+        </w:rPr>
+      </w:pPr>
+      <w:r>
+        <w:rPr>
+          <w:rFonts w:ascii="Times New Roman" w:eastAsia="Calibri" w:hAnsi="Times New Roman" w:cs="Times New Roman"/>
+          <w:i/>
+          <w:sz w:val="28"/>
+          <w:szCs w:val="28"/>
+        </w:rPr>
+        <w:t xml:space="preserve">Зображення </w:t>
+      </w:r>
+      <w:r>
+        <w:rPr>
+          <w:rFonts w:ascii="Times New Roman" w:eastAsia="Calibri" w:hAnsi="Times New Roman" w:cs="Times New Roman"/>
+          <w:i/>
+          <w:sz w:val="28"/>
+          <w:szCs w:val="28"/>
+        </w:rPr>
+        <w:t>12</w:t>
+      </w:r>
+      <w:r>
+        <w:rPr>
+          <w:rFonts w:ascii="Times New Roman" w:eastAsia="Calibri" w:hAnsi="Times New Roman" w:cs="Times New Roman"/>
+          <w:i/>
+          <w:sz w:val="28"/>
+          <w:szCs w:val="28"/>
+        </w:rPr>
+        <w:t>.</w:t>
+      </w:r>
+      <w:r>
+        <w:rPr>
+          <w:rFonts w:ascii="Times New Roman" w:hAnsi="Times New Roman" w:cs="Times New Roman"/>
+          <w:sz w:val="28"/>
+          <w:szCs w:val="28"/>
+        </w:rPr>
+        <w:t xml:space="preserve"> </w:t>
+      </w:r>
+      <w:r>
+        <w:rPr>
+          <w:rFonts w:ascii="Times New Roman" w:hAnsi="Times New Roman" w:cs="Times New Roman"/>
+          <w:sz w:val="28"/>
+          <w:szCs w:val="28"/>
+        </w:rPr>
+        <w:t>Побудоване дерево прийняття рішень для</w:t>
+      </w:r>
+      <w:r>
+        <w:rPr>
+          <w:rFonts w:ascii="Times New Roman" w:hAnsi="Times New Roman" w:cs="Times New Roman"/>
+          <w:sz w:val="28"/>
+          <w:szCs w:val="28"/>
+        </w:rPr>
+        <w:t xml:space="preserve"> обраної </w:t>
+      </w:r>
+      <w:r>
+        <w:rPr>
+          <w:rFonts w:ascii="Times New Roman" w:hAnsi="Times New Roman" w:cs="Times New Roman"/>
+          <w:sz w:val="28"/>
+          <w:szCs w:val="28"/>
+        </w:rPr>
+        <w:t xml:space="preserve">дискретної </w:t>
+      </w:r>
+      <w:r>
+        <w:rPr>
+          <w:rFonts w:ascii="Times New Roman" w:hAnsi="Times New Roman" w:cs="Times New Roman"/>
+          <w:sz w:val="28"/>
+          <w:szCs w:val="28"/>
+        </w:rPr>
+        <w:t>мультикласної</w:t>
+      </w:r>
+      <w:r>
+        <w:rPr>
+          <w:rFonts w:ascii="Times New Roman" w:hAnsi="Times New Roman" w:cs="Times New Roman"/>
+          <w:sz w:val="28"/>
+          <w:szCs w:val="28"/>
+        </w:rPr>
+        <w:t xml:space="preserve"> змінної</w:t>
+      </w:r>
+    </w:p>
+    <w:p>
+      <w:pPr>
+        <w:spacing w:line="256" w:lineRule="auto"/>
+        <w:contextualSpacing/>
+        <w:rPr>
+          <w:rFonts w:ascii="Times New Roman" w:eastAsia="Calibri" w:hAnsi="Times New Roman" w:cs="Times New Roman"/>
+          <w:sz w:val="28"/>
+          <w:szCs w:val="28"/>
+        </w:rPr>
+      </w:pPr>
+    </w:p>
+    <w:p>
+      <w:pPr>
+        <w:rPr>
+          <w:rFonts w:ascii="Times New Roman" w:hAnsi="Times New Roman" w:cs="Times New Roman"/>
+          <w:sz w:val="28"/>
+          <w:szCs w:val="28"/>
+        </w:rPr>
+      </w:pPr>
+    </w:p>
+    <w:p>
+      <w:pPr>
         <w:spacing w:line="360" w:lineRule="auto"/>
         <w:rPr>
           <w:rFonts w:ascii="Times New Roman" w:hAnsi="Times New Roman" w:cs="Times New Roman"/>
@@ -16863,13 +19158,84 @@
     </w:p>
     <w:p>
       <w:pPr>
-        <w:ind w:left="1440"/>
-        <w:rPr>
-          <w:rFonts w:ascii="Times New Roman" w:hAnsi="Times New Roman" w:cs="Times New Roman"/>
-          <w:sz w:val="28"/>
-          <w:szCs w:val="28"/>
-        </w:rPr>
-      </w:pPr>
+        <w:pStyle w:val="a3"/>
+        <w:rPr>
+          <w:rFonts w:ascii="Times New Roman" w:hAnsi="Times New Roman" w:cs="Times New Roman"/>
+          <w:sz w:val="28"/>
+          <w:szCs w:val="28"/>
+        </w:rPr>
+      </w:pPr>
+    </w:p>
+    <w:p>
+      <w:pPr>
+        <w:pStyle w:val="a3"/>
+        <w:ind w:left="0" w:firstLine="709"/>
+        <w:rPr>
+          <w:rFonts w:ascii="Times New Roman" w:hAnsi="Times New Roman" w:cs="Times New Roman"/>
+          <w:sz w:val="28"/>
+          <w:szCs w:val="28"/>
+        </w:rPr>
+      </w:pPr>
+      <w:r>
+        <w:rPr>
+          <w:rFonts w:ascii="Times New Roman" w:hAnsi="Times New Roman" w:cs="Times New Roman"/>
+          <w:sz w:val="28"/>
+          <w:szCs w:val="28"/>
+        </w:rPr>
+        <w:t xml:space="preserve">У ході лабораторної роботи було побудовано дві моделі: регресію для неперервних змінних та дерево прийняття рішень – для </w:t>
+      </w:r>
+      <w:r>
+        <w:rPr>
+          <w:rFonts w:ascii="Times New Roman" w:hAnsi="Times New Roman" w:cs="Times New Roman"/>
+          <w:sz w:val="28"/>
+          <w:szCs w:val="28"/>
+        </w:rPr>
+        <w:t>дискретних</w:t>
+      </w:r>
+      <w:bookmarkStart w:id="0" w:name="_GoBack"/>
+      <w:bookmarkEnd w:id="0"/>
+      <w:r>
+        <w:rPr>
+          <w:rFonts w:ascii="Times New Roman" w:hAnsi="Times New Roman" w:cs="Times New Roman"/>
+          <w:sz w:val="28"/>
+          <w:szCs w:val="28"/>
+        </w:rPr>
+        <w:t xml:space="preserve">, що дозволяють передбачати погоду за допомогою вибраного набору даних із файлу </w:t>
+      </w:r>
+      <w:r>
+        <w:rPr>
+          <w:rFonts w:ascii="Times New Roman" w:hAnsi="Times New Roman" w:cs="Times New Roman"/>
+          <w:sz w:val="28"/>
+          <w:szCs w:val="28"/>
+          <w:lang w:val="en-US"/>
+        </w:rPr>
+        <w:t>weather</w:t>
+      </w:r>
+      <w:r>
+        <w:rPr>
+          <w:rFonts w:ascii="Times New Roman" w:hAnsi="Times New Roman" w:cs="Times New Roman"/>
+          <w:sz w:val="28"/>
+          <w:szCs w:val="28"/>
+        </w:rPr>
+        <w:t>.</w:t>
+      </w:r>
+      <w:r>
+        <w:rPr>
+          <w:rFonts w:ascii="Times New Roman" w:hAnsi="Times New Roman" w:cs="Times New Roman"/>
+          <w:sz w:val="28"/>
+          <w:szCs w:val="28"/>
+          <w:lang w:val="en-US"/>
+        </w:rPr>
+        <w:t>csv</w:t>
+      </w:r>
+      <w:r>
+        <w:rPr>
+          <w:rFonts w:ascii="Times New Roman" w:hAnsi="Times New Roman" w:cs="Times New Roman"/>
+          <w:sz w:val="28"/>
+          <w:szCs w:val="28"/>
+        </w:rPr>
+        <w:t xml:space="preserve">. </w:t>
+      </w:r>
     </w:p>
     <w:sectPr>
       <w:pgSz w:w="12240" w:h="15840"/>
@@ -17494,7 +19860,7 @@
   <w:style w:type="paragraph" w:default="1" w:styleId="a">
     <w:name w:val="Normal"/>
     <w:qFormat/>
-    <w:rsid w:val="0056232D"/>
+    <w:rsid w:val="00180703"/>
     <w:pPr>
       <w:spacing w:line="259" w:lineRule="auto"/>
     </w:pPr>

</xml_diff>

<commit_message>
Extending the lab for the semester 2.
Split build_model into continuous and discrete models, added NN and random forest to the first and second, respectively, started writing a new lab report, changed graphics from tkinter to customtkinter.
</commit_message>
<xml_diff>
--- a/Звіт.docx
+++ b/Звіт.docx
@@ -227,7 +227,15 @@
           <w:sz w:val="28"/>
           <w:szCs w:val="28"/>
         </w:rPr>
-        <w:t>22ь</w:t>
+        <w:t>22</w:t>
+      </w:r>
+      <w:r>
+        <w:rPr>
+          <w:rFonts w:ascii="Times New Roman" w:hAnsi="Times New Roman" w:cs="Times New Roman"/>
+          <w:sz w:val="28"/>
+          <w:szCs w:val="28"/>
+        </w:rPr>
+        <w:t>м</w:t>
       </w:r>
       <w:r>
         <w:rPr>
@@ -435,37 +443,23 @@
     <w:p/>
     <w:p>
       <w:pPr>
-        <w:ind w:firstLine="360"/>
-        <w:rPr>
-          <w:rFonts w:ascii="Times New Roman" w:hAnsi="Times New Roman" w:cs="Times New Roman"/>
-          <w:sz w:val="28"/>
-          <w:szCs w:val="28"/>
-        </w:rPr>
-      </w:pPr>
-      <w:r>
-        <w:rPr>
-          <w:rFonts w:ascii="Times New Roman" w:hAnsi="Times New Roman" w:cs="Times New Roman"/>
-          <w:sz w:val="28"/>
-          <w:szCs w:val="28"/>
-        </w:rPr>
-        <w:t>На даних щодо погоди створити експертну систему, що дозволить передбачати погодні явища</w:t>
-      </w:r>
-      <w:r>
-        <w:rPr>
-          <w:rFonts w:ascii="Times New Roman" w:hAnsi="Times New Roman" w:cs="Times New Roman"/>
-          <w:sz w:val="28"/>
-          <w:szCs w:val="28"/>
-        </w:rPr>
-        <w:t>…</w:t>
-      </w:r>
-      <w:r>
-        <w:rPr>
-          <w:rFonts w:ascii="Times New Roman" w:hAnsi="Times New Roman" w:cs="Times New Roman"/>
-          <w:sz w:val="28"/>
-          <w:szCs w:val="28"/>
-        </w:rPr>
-        <w:t>.</w:t>
-      </w:r>
+        <w:ind w:left="360" w:firstLine="360"/>
+        <w:rPr>
+          <w:rFonts w:ascii="Times New Roman" w:hAnsi="Times New Roman" w:cs="Times New Roman"/>
+          <w:sz w:val="28"/>
+          <w:szCs w:val="28"/>
+        </w:rPr>
+      </w:pPr>
+      <w:r>
+        <w:rPr>
+          <w:rFonts w:ascii="Times New Roman" w:hAnsi="Times New Roman" w:cs="Times New Roman"/>
+          <w:sz w:val="28"/>
+          <w:szCs w:val="28"/>
+        </w:rPr>
+        <w:t>Створити експертну систему для передбачення погоди з використанням відповідного набору погодних даних. У роботі використати декілька різних методів передбачення.</w:t>
+      </w:r>
+      <w:bookmarkStart w:id="0" w:name="_GoBack"/>
+      <w:bookmarkEnd w:id="0"/>
     </w:p>
     <w:p>
       <w:pPr>
@@ -1662,23 +1656,7 @@
           <w:sz w:val="28"/>
           <w:szCs w:val="28"/>
         </w:rPr>
-        <w:t>‘</w:t>
-      </w:r>
-      <w:r>
-        <w:rPr>
-          <w:rFonts w:ascii="Times New Roman" w:hAnsi="Times New Roman" w:cs="Times New Roman"/>
-          <w:sz w:val="28"/>
-          <w:szCs w:val="28"/>
-        </w:rPr>
-        <w:t xml:space="preserve">Середня точність за </w:t>
-      </w:r>
-      <w:r>
-        <w:rPr>
-          <w:rFonts w:ascii="Times New Roman" w:hAnsi="Times New Roman" w:cs="Times New Roman"/>
-          <w:sz w:val="28"/>
-          <w:szCs w:val="28"/>
-        </w:rPr>
-        <w:t>{</w:t>
+        <w:t>‘Середня точність за {</w:t>
       </w:r>
       <w:r>
         <w:rPr>
@@ -1694,23 +1672,7 @@
           <w:sz w:val="28"/>
           <w:szCs w:val="28"/>
         </w:rPr>
-        <w:t>}</w:t>
-      </w:r>
-      <w:r>
-        <w:rPr>
-          <w:rFonts w:ascii="Times New Roman" w:hAnsi="Times New Roman" w:cs="Times New Roman"/>
-          <w:sz w:val="28"/>
-          <w:szCs w:val="28"/>
-        </w:rPr>
-        <w:t xml:space="preserve"> поділів: </w:t>
-      </w:r>
-      <w:r>
-        <w:rPr>
-          <w:rFonts w:ascii="Times New Roman" w:hAnsi="Times New Roman" w:cs="Times New Roman"/>
-          <w:sz w:val="28"/>
-          <w:szCs w:val="28"/>
-        </w:rPr>
-        <w:t>{</w:t>
+        <w:t>} поділів: {</w:t>
       </w:r>
       <w:r>
         <w:rPr>
@@ -17610,6 +17572,7 @@
       <w:r>
         <w:rPr>
           <w:rFonts w:ascii="Times New Roman" w:hAnsi="Times New Roman" w:cs="Times New Roman"/>
+          <w:noProof/>
           <w:sz w:val="28"/>
           <w:szCs w:val="28"/>
         </w:rPr>
@@ -17734,6 +17697,7 @@
       <w:r>
         <w:rPr>
           <w:rFonts w:ascii="Times New Roman" w:hAnsi="Times New Roman" w:cs="Times New Roman"/>
+          <w:noProof/>
           <w:sz w:val="28"/>
           <w:szCs w:val="28"/>
         </w:rPr>
@@ -17800,16 +17764,7 @@
           <w:sz w:val="28"/>
           <w:szCs w:val="28"/>
         </w:rPr>
-        <w:t>2</w:t>
-      </w:r>
-      <w:r>
-        <w:rPr>
-          <w:rFonts w:ascii="Times New Roman" w:hAnsi="Times New Roman" w:cs="Times New Roman"/>
-          <w:i/>
-          <w:sz w:val="28"/>
-          <w:szCs w:val="28"/>
-        </w:rPr>
-        <w:t xml:space="preserve">. </w:t>
+        <w:t xml:space="preserve">2. </w:t>
       </w:r>
       <w:r>
         <w:rPr>
@@ -17841,6 +17796,7 @@
       <w:r>
         <w:rPr>
           <w:rFonts w:ascii="Times New Roman" w:hAnsi="Times New Roman" w:cs="Times New Roman"/>
+          <w:noProof/>
           <w:sz w:val="28"/>
           <w:szCs w:val="28"/>
         </w:rPr>
@@ -17946,6 +17902,7 @@
       <w:r>
         <w:rPr>
           <w:rFonts w:ascii="Times New Roman" w:hAnsi="Times New Roman" w:cs="Times New Roman"/>
+          <w:noProof/>
           <w:sz w:val="28"/>
           <w:szCs w:val="28"/>
         </w:rPr>
@@ -18054,6 +18011,7 @@
       <w:r>
         <w:rPr>
           <w:rFonts w:ascii="Times New Roman" w:hAnsi="Times New Roman" w:cs="Times New Roman"/>
+          <w:noProof/>
           <w:sz w:val="28"/>
           <w:szCs w:val="28"/>
         </w:rPr>
@@ -18171,6 +18129,7 @@
       <w:r>
         <w:rPr>
           <w:rFonts w:ascii="Times New Roman" w:eastAsia="Calibri" w:hAnsi="Times New Roman" w:cs="Times New Roman"/>
+          <w:noProof/>
           <w:sz w:val="28"/>
           <w:szCs w:val="28"/>
         </w:rPr>
@@ -18283,6 +18242,7 @@
       <w:r>
         <w:rPr>
           <w:rFonts w:ascii="Times New Roman" w:hAnsi="Times New Roman" w:cs="Times New Roman"/>
+          <w:noProof/>
           <w:sz w:val="28"/>
           <w:szCs w:val="28"/>
         </w:rPr>
@@ -18365,23 +18325,7 @@
           <w:sz w:val="28"/>
           <w:szCs w:val="28"/>
         </w:rPr>
-        <w:t xml:space="preserve">Обрана </w:t>
-      </w:r>
-      <w:r>
-        <w:rPr>
-          <w:rFonts w:ascii="Times New Roman" w:hAnsi="Times New Roman" w:cs="Times New Roman"/>
-          <w:sz w:val="28"/>
-          <w:szCs w:val="28"/>
-        </w:rPr>
-        <w:t xml:space="preserve">дискретна бінарна </w:t>
-      </w:r>
-      <w:r>
-        <w:rPr>
-          <w:rFonts w:ascii="Times New Roman" w:hAnsi="Times New Roman" w:cs="Times New Roman"/>
-          <w:sz w:val="28"/>
-          <w:szCs w:val="28"/>
-        </w:rPr>
-        <w:t>змінна</w:t>
+        <w:t>Обрана дискретна бінарна змінна</w:t>
       </w:r>
     </w:p>
     <w:p>
@@ -18541,23 +18485,7 @@
           <w:sz w:val="28"/>
           <w:szCs w:val="28"/>
         </w:rPr>
-        <w:t xml:space="preserve">Робота програми для обраної </w:t>
-      </w:r>
-      <w:r>
-        <w:rPr>
-          <w:rFonts w:ascii="Times New Roman" w:eastAsia="Calibri" w:hAnsi="Times New Roman" w:cs="Times New Roman"/>
-          <w:sz w:val="28"/>
-          <w:szCs w:val="28"/>
-        </w:rPr>
-        <w:t>дискретної бінарної</w:t>
-      </w:r>
-      <w:r>
-        <w:rPr>
-          <w:rFonts w:ascii="Times New Roman" w:eastAsia="Calibri" w:hAnsi="Times New Roman" w:cs="Times New Roman"/>
-          <w:sz w:val="28"/>
-          <w:szCs w:val="28"/>
-        </w:rPr>
-        <w:t xml:space="preserve"> змінної</w:t>
+        <w:t>Робота програми для обраної дискретної бінарної змінної</w:t>
       </w:r>
     </w:p>
     <w:p>
@@ -18713,6 +18641,7 @@
       <w:r>
         <w:rPr>
           <w:rFonts w:ascii="Times New Roman" w:hAnsi="Times New Roman" w:cs="Times New Roman"/>
+          <w:noProof/>
           <w:sz w:val="28"/>
           <w:szCs w:val="28"/>
         </w:rPr>
@@ -18916,23 +18845,7 @@
           <w:sz w:val="28"/>
           <w:szCs w:val="28"/>
         </w:rPr>
-        <w:t xml:space="preserve">Робота програми для обраної дискретної </w:t>
-      </w:r>
-      <w:r>
-        <w:rPr>
-          <w:rFonts w:ascii="Times New Roman" w:eastAsia="Calibri" w:hAnsi="Times New Roman" w:cs="Times New Roman"/>
-          <w:sz w:val="28"/>
-          <w:szCs w:val="28"/>
-        </w:rPr>
-        <w:t xml:space="preserve">мультикласної </w:t>
-      </w:r>
-      <w:r>
-        <w:rPr>
-          <w:rFonts w:ascii="Times New Roman" w:eastAsia="Calibri" w:hAnsi="Times New Roman" w:cs="Times New Roman"/>
-          <w:sz w:val="28"/>
-          <w:szCs w:val="28"/>
-        </w:rPr>
-        <w:t>змінної</w:t>
+        <w:t>Робота програми для обраної дискретної мультикласної змінної</w:t>
       </w:r>
     </w:p>
     <w:p>
@@ -19192,8 +19105,6 @@
         </w:rPr>
         <w:t>дискретних</w:t>
       </w:r>
-      <w:bookmarkStart w:id="0" w:name="_GoBack"/>
-      <w:bookmarkEnd w:id="0"/>
       <w:r>
         <w:rPr>
           <w:rFonts w:ascii="Times New Roman" w:hAnsi="Times New Roman" w:cs="Times New Roman"/>

</xml_diff>